<commit_message>
update doc and gitattributes
</commit_message>
<xml_diff>
--- a/docs/Notes_on_Reinforcement_Learning_and_Deep_Reinforcement_Learning.docx
+++ b/docs/Notes_on_Reinforcement_Learning_and_Deep_Reinforcement_Learning.docx
@@ -16,13 +16,1054 @@
       </w:r>
     </w:p>
     <w:p/>
+    <w:sdt>
+      <w:sdtPr>
+        <w:id w:val="517732664"/>
+        <w:docPartObj>
+          <w:docPartGallery w:val="Table of Contents"/>
+          <w:docPartUnique/>
+        </w:docPartObj>
+      </w:sdtPr>
+      <w:sdtEndPr>
+        <w:rPr>
+          <w:rFonts w:ascii="Aptos" w:eastAsiaTheme="minorHAnsi" w:hAnsi="Aptos" w:cstheme="minorBidi"/>
+          <w:noProof/>
+          <w:color w:val="auto"/>
+          <w:kern w:val="2"/>
+          <w:sz w:val="19"/>
+          <w:szCs w:val="19"/>
+          <w14:ligatures w14:val="standardContextual"/>
+        </w:rPr>
+      </w:sdtEndPr>
+      <w:sdtContent>
+        <w:p>
+          <w:pPr>
+            <w:pStyle w:val="TOCHeading"/>
+            <w:rPr>
+              <w:sz w:val="19"/>
+              <w:szCs w:val="19"/>
+            </w:rPr>
+          </w:pPr>
+          <w:r>
+            <w:rPr>
+              <w:sz w:val="19"/>
+              <w:szCs w:val="19"/>
+            </w:rPr>
+            <w:t>Table of Contents</w:t>
+          </w:r>
+        </w:p>
+        <w:p>
+          <w:pPr>
+            <w:pStyle w:val="TOC1"/>
+            <w:tabs>
+              <w:tab w:val="right" w:leader="dot" w:pos="9350"/>
+            </w:tabs>
+            <w:rPr>
+              <w:noProof/>
+              <w:sz w:val="19"/>
+              <w:szCs w:val="19"/>
+            </w:rPr>
+          </w:pPr>
+          <w:r>
+            <w:rPr>
+              <w:b w:val="0"/>
+              <w:bCs w:val="0"/>
+              <w:sz w:val="19"/>
+              <w:szCs w:val="19"/>
+            </w:rPr>
+            <w:fldChar w:fldCharType="begin"/>
+          </w:r>
+          <w:r>
+            <w:rPr>
+              <w:sz w:val="19"/>
+              <w:szCs w:val="19"/>
+            </w:rPr>
+            <w:instrText xml:space="preserve"> TOC \o "1-3" \h \z \u </w:instrText>
+          </w:r>
+          <w:r>
+            <w:rPr>
+              <w:b w:val="0"/>
+              <w:bCs w:val="0"/>
+              <w:sz w:val="19"/>
+              <w:szCs w:val="19"/>
+            </w:rPr>
+            <w:fldChar w:fldCharType="separate"/>
+          </w:r>
+          <w:hyperlink w:anchor="_Toc195112052" w:history="1">
+            <w:r>
+              <w:rPr>
+                <w:rStyle w:val="Hyperlink"/>
+                <w:noProof/>
+                <w:sz w:val="19"/>
+                <w:szCs w:val="19"/>
+              </w:rPr>
+              <w:t>Introductory Notes</w:t>
+            </w:r>
+            <w:r>
+              <w:rPr>
+                <w:noProof/>
+                <w:webHidden/>
+                <w:sz w:val="19"/>
+                <w:szCs w:val="19"/>
+              </w:rPr>
+              <w:tab/>
+            </w:r>
+            <w:r>
+              <w:rPr>
+                <w:noProof/>
+                <w:webHidden/>
+                <w:sz w:val="19"/>
+                <w:szCs w:val="19"/>
+              </w:rPr>
+              <w:fldChar w:fldCharType="begin"/>
+            </w:r>
+            <w:r>
+              <w:rPr>
+                <w:noProof/>
+                <w:webHidden/>
+                <w:sz w:val="19"/>
+                <w:szCs w:val="19"/>
+              </w:rPr>
+              <w:instrText xml:space="preserve"> PAGEREF _Toc195112052 \h </w:instrText>
+            </w:r>
+            <w:r>
+              <w:rPr>
+                <w:noProof/>
+                <w:webHidden/>
+                <w:sz w:val="19"/>
+                <w:szCs w:val="19"/>
+              </w:rPr>
+            </w:r>
+            <w:r>
+              <w:rPr>
+                <w:noProof/>
+                <w:webHidden/>
+                <w:sz w:val="19"/>
+                <w:szCs w:val="19"/>
+              </w:rPr>
+              <w:fldChar w:fldCharType="separate"/>
+            </w:r>
+            <w:r>
+              <w:rPr>
+                <w:noProof/>
+                <w:webHidden/>
+                <w:sz w:val="19"/>
+                <w:szCs w:val="19"/>
+              </w:rPr>
+              <w:t>1</w:t>
+            </w:r>
+            <w:r>
+              <w:rPr>
+                <w:noProof/>
+                <w:webHidden/>
+                <w:sz w:val="19"/>
+                <w:szCs w:val="19"/>
+              </w:rPr>
+              <w:fldChar w:fldCharType="end"/>
+            </w:r>
+          </w:hyperlink>
+        </w:p>
+        <w:p>
+          <w:pPr>
+            <w:pStyle w:val="TOC1"/>
+            <w:tabs>
+              <w:tab w:val="right" w:leader="dot" w:pos="9350"/>
+            </w:tabs>
+            <w:rPr>
+              <w:noProof/>
+              <w:sz w:val="19"/>
+              <w:szCs w:val="19"/>
+            </w:rPr>
+          </w:pPr>
+          <w:hyperlink w:anchor="_Toc195112053" w:history="1">
+            <w:r>
+              <w:rPr>
+                <w:rStyle w:val="Hyperlink"/>
+                <w:noProof/>
+                <w:sz w:val="19"/>
+                <w:szCs w:val="19"/>
+              </w:rPr>
+              <w:t>Intro to Policy Optimization</w:t>
+            </w:r>
+            <w:r>
+              <w:rPr>
+                <w:noProof/>
+                <w:webHidden/>
+                <w:sz w:val="19"/>
+                <w:szCs w:val="19"/>
+              </w:rPr>
+              <w:tab/>
+            </w:r>
+            <w:r>
+              <w:rPr>
+                <w:noProof/>
+                <w:webHidden/>
+                <w:sz w:val="19"/>
+                <w:szCs w:val="19"/>
+              </w:rPr>
+              <w:fldChar w:fldCharType="begin"/>
+            </w:r>
+            <w:r>
+              <w:rPr>
+                <w:noProof/>
+                <w:webHidden/>
+                <w:sz w:val="19"/>
+                <w:szCs w:val="19"/>
+              </w:rPr>
+              <w:instrText xml:space="preserve"> PAGEREF _Toc195112053 \h </w:instrText>
+            </w:r>
+            <w:r>
+              <w:rPr>
+                <w:noProof/>
+                <w:webHidden/>
+                <w:sz w:val="19"/>
+                <w:szCs w:val="19"/>
+              </w:rPr>
+            </w:r>
+            <w:r>
+              <w:rPr>
+                <w:noProof/>
+                <w:webHidden/>
+                <w:sz w:val="19"/>
+                <w:szCs w:val="19"/>
+              </w:rPr>
+              <w:fldChar w:fldCharType="separate"/>
+            </w:r>
+            <w:r>
+              <w:rPr>
+                <w:noProof/>
+                <w:webHidden/>
+                <w:sz w:val="19"/>
+                <w:szCs w:val="19"/>
+              </w:rPr>
+              <w:t>3</w:t>
+            </w:r>
+            <w:r>
+              <w:rPr>
+                <w:noProof/>
+                <w:webHidden/>
+                <w:sz w:val="19"/>
+                <w:szCs w:val="19"/>
+              </w:rPr>
+              <w:fldChar w:fldCharType="end"/>
+            </w:r>
+          </w:hyperlink>
+        </w:p>
+        <w:p>
+          <w:pPr>
+            <w:pStyle w:val="TOC2"/>
+            <w:tabs>
+              <w:tab w:val="right" w:leader="dot" w:pos="9350"/>
+            </w:tabs>
+            <w:rPr>
+              <w:noProof/>
+              <w:sz w:val="19"/>
+              <w:szCs w:val="19"/>
+            </w:rPr>
+          </w:pPr>
+          <w:hyperlink w:anchor="_Toc195112054" w:history="1">
+            <w:r>
+              <w:rPr>
+                <w:rStyle w:val="Hyperlink"/>
+                <w:noProof/>
+                <w:sz w:val="19"/>
+                <w:szCs w:val="19"/>
+              </w:rPr>
+              <w:t>Baselines in Policy Gradients</w:t>
+            </w:r>
+            <w:r>
+              <w:rPr>
+                <w:noProof/>
+                <w:webHidden/>
+                <w:sz w:val="19"/>
+                <w:szCs w:val="19"/>
+              </w:rPr>
+              <w:tab/>
+            </w:r>
+            <w:r>
+              <w:rPr>
+                <w:noProof/>
+                <w:webHidden/>
+                <w:sz w:val="19"/>
+                <w:szCs w:val="19"/>
+              </w:rPr>
+              <w:fldChar w:fldCharType="begin"/>
+            </w:r>
+            <w:r>
+              <w:rPr>
+                <w:noProof/>
+                <w:webHidden/>
+                <w:sz w:val="19"/>
+                <w:szCs w:val="19"/>
+              </w:rPr>
+              <w:instrText xml:space="preserve"> PAGEREF _Toc195112054 \h </w:instrText>
+            </w:r>
+            <w:r>
+              <w:rPr>
+                <w:noProof/>
+                <w:webHidden/>
+                <w:sz w:val="19"/>
+                <w:szCs w:val="19"/>
+              </w:rPr>
+            </w:r>
+            <w:r>
+              <w:rPr>
+                <w:noProof/>
+                <w:webHidden/>
+                <w:sz w:val="19"/>
+                <w:szCs w:val="19"/>
+              </w:rPr>
+              <w:fldChar w:fldCharType="separate"/>
+            </w:r>
+            <w:r>
+              <w:rPr>
+                <w:noProof/>
+                <w:webHidden/>
+                <w:sz w:val="19"/>
+                <w:szCs w:val="19"/>
+              </w:rPr>
+              <w:t>5</w:t>
+            </w:r>
+            <w:r>
+              <w:rPr>
+                <w:noProof/>
+                <w:webHidden/>
+                <w:sz w:val="19"/>
+                <w:szCs w:val="19"/>
+              </w:rPr>
+              <w:fldChar w:fldCharType="end"/>
+            </w:r>
+          </w:hyperlink>
+        </w:p>
+        <w:p>
+          <w:pPr>
+            <w:pStyle w:val="TOC2"/>
+            <w:tabs>
+              <w:tab w:val="right" w:leader="dot" w:pos="9350"/>
+            </w:tabs>
+            <w:rPr>
+              <w:noProof/>
+              <w:sz w:val="19"/>
+              <w:szCs w:val="19"/>
+            </w:rPr>
+          </w:pPr>
+          <w:hyperlink w:anchor="_Toc195112055" w:history="1">
+            <w:r>
+              <w:rPr>
+                <w:rStyle w:val="Hyperlink"/>
+                <w:noProof/>
+                <w:sz w:val="19"/>
+                <w:szCs w:val="19"/>
+              </w:rPr>
+              <w:t>Other Forms of the Policy Gradient</w:t>
+            </w:r>
+            <w:r>
+              <w:rPr>
+                <w:noProof/>
+                <w:webHidden/>
+                <w:sz w:val="19"/>
+                <w:szCs w:val="19"/>
+              </w:rPr>
+              <w:tab/>
+            </w:r>
+            <w:r>
+              <w:rPr>
+                <w:noProof/>
+                <w:webHidden/>
+                <w:sz w:val="19"/>
+                <w:szCs w:val="19"/>
+              </w:rPr>
+              <w:fldChar w:fldCharType="begin"/>
+            </w:r>
+            <w:r>
+              <w:rPr>
+                <w:noProof/>
+                <w:webHidden/>
+                <w:sz w:val="19"/>
+                <w:szCs w:val="19"/>
+              </w:rPr>
+              <w:instrText xml:space="preserve"> PAGEREF _Toc195112055 \h </w:instrText>
+            </w:r>
+            <w:r>
+              <w:rPr>
+                <w:noProof/>
+                <w:webHidden/>
+                <w:sz w:val="19"/>
+                <w:szCs w:val="19"/>
+              </w:rPr>
+            </w:r>
+            <w:r>
+              <w:rPr>
+                <w:noProof/>
+                <w:webHidden/>
+                <w:sz w:val="19"/>
+                <w:szCs w:val="19"/>
+              </w:rPr>
+              <w:fldChar w:fldCharType="separate"/>
+            </w:r>
+            <w:r>
+              <w:rPr>
+                <w:noProof/>
+                <w:webHidden/>
+                <w:sz w:val="19"/>
+                <w:szCs w:val="19"/>
+              </w:rPr>
+              <w:t>6</w:t>
+            </w:r>
+            <w:r>
+              <w:rPr>
+                <w:noProof/>
+                <w:webHidden/>
+                <w:sz w:val="19"/>
+                <w:szCs w:val="19"/>
+              </w:rPr>
+              <w:fldChar w:fldCharType="end"/>
+            </w:r>
+          </w:hyperlink>
+        </w:p>
+        <w:p>
+          <w:pPr>
+            <w:pStyle w:val="TOC2"/>
+            <w:tabs>
+              <w:tab w:val="right" w:leader="dot" w:pos="9350"/>
+            </w:tabs>
+            <w:rPr>
+              <w:noProof/>
+              <w:sz w:val="19"/>
+              <w:szCs w:val="19"/>
+            </w:rPr>
+          </w:pPr>
+          <w:hyperlink w:anchor="_Toc195112056" w:history="1">
+            <w:r>
+              <w:rPr>
+                <w:rStyle w:val="Hyperlink"/>
+                <w:noProof/>
+                <w:sz w:val="19"/>
+                <w:szCs w:val="19"/>
+              </w:rPr>
+              <w:t>Vanilla Policy Gradient</w:t>
+            </w:r>
+            <w:r>
+              <w:rPr>
+                <w:noProof/>
+                <w:webHidden/>
+                <w:sz w:val="19"/>
+                <w:szCs w:val="19"/>
+              </w:rPr>
+              <w:tab/>
+            </w:r>
+            <w:r>
+              <w:rPr>
+                <w:noProof/>
+                <w:webHidden/>
+                <w:sz w:val="19"/>
+                <w:szCs w:val="19"/>
+              </w:rPr>
+              <w:fldChar w:fldCharType="begin"/>
+            </w:r>
+            <w:r>
+              <w:rPr>
+                <w:noProof/>
+                <w:webHidden/>
+                <w:sz w:val="19"/>
+                <w:szCs w:val="19"/>
+              </w:rPr>
+              <w:instrText xml:space="preserve"> PAGEREF _Toc195112056 \h </w:instrText>
+            </w:r>
+            <w:r>
+              <w:rPr>
+                <w:noProof/>
+                <w:webHidden/>
+                <w:sz w:val="19"/>
+                <w:szCs w:val="19"/>
+              </w:rPr>
+            </w:r>
+            <w:r>
+              <w:rPr>
+                <w:noProof/>
+                <w:webHidden/>
+                <w:sz w:val="19"/>
+                <w:szCs w:val="19"/>
+              </w:rPr>
+              <w:fldChar w:fldCharType="separate"/>
+            </w:r>
+            <w:r>
+              <w:rPr>
+                <w:noProof/>
+                <w:webHidden/>
+                <w:sz w:val="19"/>
+                <w:szCs w:val="19"/>
+              </w:rPr>
+              <w:t>7</w:t>
+            </w:r>
+            <w:r>
+              <w:rPr>
+                <w:noProof/>
+                <w:webHidden/>
+                <w:sz w:val="19"/>
+                <w:szCs w:val="19"/>
+              </w:rPr>
+              <w:fldChar w:fldCharType="end"/>
+            </w:r>
+          </w:hyperlink>
+        </w:p>
+        <w:p>
+          <w:pPr>
+            <w:pStyle w:val="TOC2"/>
+            <w:tabs>
+              <w:tab w:val="right" w:leader="dot" w:pos="9350"/>
+            </w:tabs>
+            <w:rPr>
+              <w:noProof/>
+              <w:sz w:val="19"/>
+              <w:szCs w:val="19"/>
+            </w:rPr>
+          </w:pPr>
+          <w:hyperlink w:anchor="_Toc195112057" w:history="1">
+            <w:r>
+              <w:rPr>
+                <w:rStyle w:val="Hyperlink"/>
+                <w:noProof/>
+                <w:sz w:val="19"/>
+                <w:szCs w:val="19"/>
+              </w:rPr>
+              <w:t>Generalized Advantage Estimator</w:t>
+            </w:r>
+            <w:r>
+              <w:rPr>
+                <w:noProof/>
+                <w:webHidden/>
+                <w:sz w:val="19"/>
+                <w:szCs w:val="19"/>
+              </w:rPr>
+              <w:tab/>
+            </w:r>
+            <w:r>
+              <w:rPr>
+                <w:noProof/>
+                <w:webHidden/>
+                <w:sz w:val="19"/>
+                <w:szCs w:val="19"/>
+              </w:rPr>
+              <w:fldChar w:fldCharType="begin"/>
+            </w:r>
+            <w:r>
+              <w:rPr>
+                <w:noProof/>
+                <w:webHidden/>
+                <w:sz w:val="19"/>
+                <w:szCs w:val="19"/>
+              </w:rPr>
+              <w:instrText xml:space="preserve"> PAGEREF _Toc195112057 \h </w:instrText>
+            </w:r>
+            <w:r>
+              <w:rPr>
+                <w:noProof/>
+                <w:webHidden/>
+                <w:sz w:val="19"/>
+                <w:szCs w:val="19"/>
+              </w:rPr>
+            </w:r>
+            <w:r>
+              <w:rPr>
+                <w:noProof/>
+                <w:webHidden/>
+                <w:sz w:val="19"/>
+                <w:szCs w:val="19"/>
+              </w:rPr>
+              <w:fldChar w:fldCharType="separate"/>
+            </w:r>
+            <w:r>
+              <w:rPr>
+                <w:noProof/>
+                <w:webHidden/>
+                <w:sz w:val="19"/>
+                <w:szCs w:val="19"/>
+              </w:rPr>
+              <w:t>7</w:t>
+            </w:r>
+            <w:r>
+              <w:rPr>
+                <w:noProof/>
+                <w:webHidden/>
+                <w:sz w:val="19"/>
+                <w:szCs w:val="19"/>
+              </w:rPr>
+              <w:fldChar w:fldCharType="end"/>
+            </w:r>
+          </w:hyperlink>
+        </w:p>
+        <w:p>
+          <w:pPr>
+            <w:pStyle w:val="TOC3"/>
+            <w:tabs>
+              <w:tab w:val="right" w:leader="dot" w:pos="9350"/>
+            </w:tabs>
+            <w:rPr>
+              <w:noProof/>
+              <w:sz w:val="19"/>
+              <w:szCs w:val="19"/>
+            </w:rPr>
+          </w:pPr>
+          <w:hyperlink w:anchor="_Toc195112058" w:history="1">
+            <m:oMath>
+              <m:r>
+                <w:rPr>
+                  <w:rStyle w:val="Hyperlink"/>
+                  <w:rFonts w:ascii="Cambria Math" w:hAnsi="Cambria Math"/>
+                  <w:noProof/>
+                  <w:sz w:val="19"/>
+                  <w:szCs w:val="19"/>
+                </w:rPr>
+                <m:t>γ</m:t>
+              </m:r>
+            </m:oMath>
+            <w:r>
+              <w:rPr>
+                <w:rStyle w:val="Hyperlink"/>
+                <w:noProof/>
+                <w:sz w:val="19"/>
+                <w:szCs w:val="19"/>
+              </w:rPr>
+              <w:t>-just estimator</w:t>
+            </w:r>
+            <w:r>
+              <w:rPr>
+                <w:noProof/>
+                <w:webHidden/>
+                <w:sz w:val="19"/>
+                <w:szCs w:val="19"/>
+              </w:rPr>
+              <w:tab/>
+            </w:r>
+            <w:r>
+              <w:rPr>
+                <w:noProof/>
+                <w:webHidden/>
+                <w:sz w:val="19"/>
+                <w:szCs w:val="19"/>
+              </w:rPr>
+              <w:fldChar w:fldCharType="begin"/>
+            </w:r>
+            <w:r>
+              <w:rPr>
+                <w:noProof/>
+                <w:webHidden/>
+                <w:sz w:val="19"/>
+                <w:szCs w:val="19"/>
+              </w:rPr>
+              <w:instrText xml:space="preserve"> PAGEREF _Toc195112058 \h </w:instrText>
+            </w:r>
+            <w:r>
+              <w:rPr>
+                <w:noProof/>
+                <w:webHidden/>
+                <w:sz w:val="19"/>
+                <w:szCs w:val="19"/>
+              </w:rPr>
+            </w:r>
+            <w:r>
+              <w:rPr>
+                <w:noProof/>
+                <w:webHidden/>
+                <w:sz w:val="19"/>
+                <w:szCs w:val="19"/>
+              </w:rPr>
+              <w:fldChar w:fldCharType="separate"/>
+            </w:r>
+            <w:r>
+              <w:rPr>
+                <w:noProof/>
+                <w:webHidden/>
+                <w:sz w:val="19"/>
+                <w:szCs w:val="19"/>
+              </w:rPr>
+              <w:t>8</w:t>
+            </w:r>
+            <w:r>
+              <w:rPr>
+                <w:noProof/>
+                <w:webHidden/>
+                <w:sz w:val="19"/>
+                <w:szCs w:val="19"/>
+              </w:rPr>
+              <w:fldChar w:fldCharType="end"/>
+            </w:r>
+          </w:hyperlink>
+        </w:p>
+        <w:p>
+          <w:pPr>
+            <w:pStyle w:val="TOC1"/>
+            <w:tabs>
+              <w:tab w:val="right" w:leader="dot" w:pos="9350"/>
+            </w:tabs>
+            <w:rPr>
+              <w:noProof/>
+              <w:sz w:val="19"/>
+              <w:szCs w:val="19"/>
+            </w:rPr>
+          </w:pPr>
+          <w:hyperlink w:anchor="_Toc195112059" w:history="1">
+            <w:r>
+              <w:rPr>
+                <w:rStyle w:val="Hyperlink"/>
+                <w:noProof/>
+                <w:sz w:val="19"/>
+                <w:szCs w:val="19"/>
+              </w:rPr>
+              <w:t>References</w:t>
+            </w:r>
+            <w:r>
+              <w:rPr>
+                <w:noProof/>
+                <w:webHidden/>
+                <w:sz w:val="19"/>
+                <w:szCs w:val="19"/>
+              </w:rPr>
+              <w:tab/>
+            </w:r>
+            <w:r>
+              <w:rPr>
+                <w:noProof/>
+                <w:webHidden/>
+                <w:sz w:val="19"/>
+                <w:szCs w:val="19"/>
+              </w:rPr>
+              <w:fldChar w:fldCharType="begin"/>
+            </w:r>
+            <w:r>
+              <w:rPr>
+                <w:noProof/>
+                <w:webHidden/>
+                <w:sz w:val="19"/>
+                <w:szCs w:val="19"/>
+              </w:rPr>
+              <w:instrText xml:space="preserve"> PAGEREF _Toc195112059 \h </w:instrText>
+            </w:r>
+            <w:r>
+              <w:rPr>
+                <w:noProof/>
+                <w:webHidden/>
+                <w:sz w:val="19"/>
+                <w:szCs w:val="19"/>
+              </w:rPr>
+            </w:r>
+            <w:r>
+              <w:rPr>
+                <w:noProof/>
+                <w:webHidden/>
+                <w:sz w:val="19"/>
+                <w:szCs w:val="19"/>
+              </w:rPr>
+              <w:fldChar w:fldCharType="separate"/>
+            </w:r>
+            <w:r>
+              <w:rPr>
+                <w:noProof/>
+                <w:webHidden/>
+                <w:sz w:val="19"/>
+                <w:szCs w:val="19"/>
+              </w:rPr>
+              <w:t>11</w:t>
+            </w:r>
+            <w:r>
+              <w:rPr>
+                <w:noProof/>
+                <w:webHidden/>
+                <w:sz w:val="19"/>
+                <w:szCs w:val="19"/>
+              </w:rPr>
+              <w:fldChar w:fldCharType="end"/>
+            </w:r>
+          </w:hyperlink>
+        </w:p>
+        <w:p>
+          <w:pPr>
+            <w:pStyle w:val="TOC1"/>
+            <w:tabs>
+              <w:tab w:val="right" w:leader="dot" w:pos="9350"/>
+            </w:tabs>
+            <w:rPr>
+              <w:noProof/>
+              <w:sz w:val="19"/>
+              <w:szCs w:val="19"/>
+            </w:rPr>
+          </w:pPr>
+          <w:hyperlink w:anchor="_Toc195112060" w:history="1">
+            <w:r>
+              <w:rPr>
+                <w:rStyle w:val="Hyperlink"/>
+                <w:noProof/>
+                <w:sz w:val="19"/>
+                <w:szCs w:val="19"/>
+              </w:rPr>
+              <w:t>Appendix</w:t>
+            </w:r>
+            <w:r>
+              <w:rPr>
+                <w:noProof/>
+                <w:webHidden/>
+                <w:sz w:val="19"/>
+                <w:szCs w:val="19"/>
+              </w:rPr>
+              <w:tab/>
+            </w:r>
+            <w:r>
+              <w:rPr>
+                <w:noProof/>
+                <w:webHidden/>
+                <w:sz w:val="19"/>
+                <w:szCs w:val="19"/>
+              </w:rPr>
+              <w:fldChar w:fldCharType="begin"/>
+            </w:r>
+            <w:r>
+              <w:rPr>
+                <w:noProof/>
+                <w:webHidden/>
+                <w:sz w:val="19"/>
+                <w:szCs w:val="19"/>
+              </w:rPr>
+              <w:instrText xml:space="preserve"> PAGEREF _Toc195112060 \h </w:instrText>
+            </w:r>
+            <w:r>
+              <w:rPr>
+                <w:noProof/>
+                <w:webHidden/>
+                <w:sz w:val="19"/>
+                <w:szCs w:val="19"/>
+              </w:rPr>
+            </w:r>
+            <w:r>
+              <w:rPr>
+                <w:noProof/>
+                <w:webHidden/>
+                <w:sz w:val="19"/>
+                <w:szCs w:val="19"/>
+              </w:rPr>
+              <w:fldChar w:fldCharType="separate"/>
+            </w:r>
+            <w:r>
+              <w:rPr>
+                <w:noProof/>
+                <w:webHidden/>
+                <w:sz w:val="19"/>
+                <w:szCs w:val="19"/>
+              </w:rPr>
+              <w:t>12</w:t>
+            </w:r>
+            <w:r>
+              <w:rPr>
+                <w:noProof/>
+                <w:webHidden/>
+                <w:sz w:val="19"/>
+                <w:szCs w:val="19"/>
+              </w:rPr>
+              <w:fldChar w:fldCharType="end"/>
+            </w:r>
+          </w:hyperlink>
+        </w:p>
+        <w:p>
+          <w:pPr>
+            <w:pStyle w:val="TOC2"/>
+            <w:tabs>
+              <w:tab w:val="right" w:leader="dot" w:pos="9350"/>
+            </w:tabs>
+            <w:rPr>
+              <w:noProof/>
+              <w:sz w:val="19"/>
+              <w:szCs w:val="19"/>
+            </w:rPr>
+          </w:pPr>
+          <w:hyperlink w:anchor="_Toc195112061" w:history="1">
+            <w:r>
+              <w:rPr>
+                <w:rStyle w:val="Hyperlink"/>
+                <w:noProof/>
+                <w:sz w:val="19"/>
+                <w:szCs w:val="19"/>
+              </w:rPr>
+              <w:t>Stochastic Gradient Descent</w:t>
+            </w:r>
+            <w:r>
+              <w:rPr>
+                <w:noProof/>
+                <w:webHidden/>
+                <w:sz w:val="19"/>
+                <w:szCs w:val="19"/>
+              </w:rPr>
+              <w:tab/>
+            </w:r>
+            <w:r>
+              <w:rPr>
+                <w:noProof/>
+                <w:webHidden/>
+                <w:sz w:val="19"/>
+                <w:szCs w:val="19"/>
+              </w:rPr>
+              <w:fldChar w:fldCharType="begin"/>
+            </w:r>
+            <w:r>
+              <w:rPr>
+                <w:noProof/>
+                <w:webHidden/>
+                <w:sz w:val="19"/>
+                <w:szCs w:val="19"/>
+              </w:rPr>
+              <w:instrText xml:space="preserve"> PAGEREF _Toc195112061 \h </w:instrText>
+            </w:r>
+            <w:r>
+              <w:rPr>
+                <w:noProof/>
+                <w:webHidden/>
+                <w:sz w:val="19"/>
+                <w:szCs w:val="19"/>
+              </w:rPr>
+            </w:r>
+            <w:r>
+              <w:rPr>
+                <w:noProof/>
+                <w:webHidden/>
+                <w:sz w:val="19"/>
+                <w:szCs w:val="19"/>
+              </w:rPr>
+              <w:fldChar w:fldCharType="separate"/>
+            </w:r>
+            <w:r>
+              <w:rPr>
+                <w:noProof/>
+                <w:webHidden/>
+                <w:sz w:val="19"/>
+                <w:szCs w:val="19"/>
+              </w:rPr>
+              <w:t>12</w:t>
+            </w:r>
+            <w:r>
+              <w:rPr>
+                <w:noProof/>
+                <w:webHidden/>
+                <w:sz w:val="19"/>
+                <w:szCs w:val="19"/>
+              </w:rPr>
+              <w:fldChar w:fldCharType="end"/>
+            </w:r>
+          </w:hyperlink>
+        </w:p>
+        <w:p>
+          <w:pPr>
+            <w:pStyle w:val="TOC3"/>
+            <w:tabs>
+              <w:tab w:val="right" w:leader="dot" w:pos="9350"/>
+            </w:tabs>
+            <w:rPr>
+              <w:noProof/>
+              <w:sz w:val="19"/>
+              <w:szCs w:val="19"/>
+            </w:rPr>
+          </w:pPr>
+          <w:hyperlink w:anchor="_Toc195112062" w:history="1">
+            <w:r>
+              <w:rPr>
+                <w:rStyle w:val="Hyperlink"/>
+                <w:noProof/>
+                <w:sz w:val="19"/>
+                <w:szCs w:val="19"/>
+              </w:rPr>
+              <w:t>Gradient Bandit Algorithm and Stochastic Gradient Descent</w:t>
+            </w:r>
+            <w:r>
+              <w:rPr>
+                <w:noProof/>
+                <w:webHidden/>
+                <w:sz w:val="19"/>
+                <w:szCs w:val="19"/>
+              </w:rPr>
+              <w:tab/>
+            </w:r>
+            <w:r>
+              <w:rPr>
+                <w:noProof/>
+                <w:webHidden/>
+                <w:sz w:val="19"/>
+                <w:szCs w:val="19"/>
+              </w:rPr>
+              <w:fldChar w:fldCharType="begin"/>
+            </w:r>
+            <w:r>
+              <w:rPr>
+                <w:noProof/>
+                <w:webHidden/>
+                <w:sz w:val="19"/>
+                <w:szCs w:val="19"/>
+              </w:rPr>
+              <w:instrText xml:space="preserve"> PAGEREF _Toc195112062 \h </w:instrText>
+            </w:r>
+            <w:r>
+              <w:rPr>
+                <w:noProof/>
+                <w:webHidden/>
+                <w:sz w:val="19"/>
+                <w:szCs w:val="19"/>
+              </w:rPr>
+            </w:r>
+            <w:r>
+              <w:rPr>
+                <w:noProof/>
+                <w:webHidden/>
+                <w:sz w:val="19"/>
+                <w:szCs w:val="19"/>
+              </w:rPr>
+              <w:fldChar w:fldCharType="separate"/>
+            </w:r>
+            <w:r>
+              <w:rPr>
+                <w:noProof/>
+                <w:webHidden/>
+                <w:sz w:val="19"/>
+                <w:szCs w:val="19"/>
+              </w:rPr>
+              <w:t>12</w:t>
+            </w:r>
+            <w:r>
+              <w:rPr>
+                <w:noProof/>
+                <w:webHidden/>
+                <w:sz w:val="19"/>
+                <w:szCs w:val="19"/>
+              </w:rPr>
+              <w:fldChar w:fldCharType="end"/>
+            </w:r>
+          </w:hyperlink>
+        </w:p>
+        <w:p>
+          <w:pPr>
+            <w:rPr>
+              <w:szCs w:val="19"/>
+            </w:rPr>
+          </w:pPr>
+          <w:r>
+            <w:rPr>
+              <w:b/>
+              <w:bCs/>
+              <w:noProof/>
+              <w:szCs w:val="19"/>
+            </w:rPr>
+            <w:fldChar w:fldCharType="end"/>
+          </w:r>
+        </w:p>
+      </w:sdtContent>
+    </w:sdt>
+    <w:p/>
+    <w:p/>
     <w:p>
       <w:pPr>
         <w:pStyle w:val="Heading1"/>
       </w:pPr>
+      <w:bookmarkStart w:id="0" w:name="_Toc195112052"/>
       <w:r>
         <w:t>Introductory Notes</w:t>
       </w:r>
+      <w:bookmarkEnd w:id="0"/>
     </w:p>
     <w:p>
       <w:r>
@@ -305,7 +1346,7 @@
           </mc:Choice>
           <mc:Fallback>
             <w:pict>
-              <v:shape w14:anchorId="738A12FA" id="Freeform 3" o:spid="_x0000_s1026" style="position:absolute;margin-left:71.05pt;margin-top:3.35pt;width:110.75pt;height:26pt;z-index:251662336;visibility:visible;mso-wrap-style:square;mso-wrap-distance-left:9pt;mso-wrap-distance-top:0;mso-wrap-distance-right:9pt;mso-wrap-distance-bottom:0;mso-position-horizontal:absolute;mso-position-horizontal-relative:text;mso-position-vertical:absolute;mso-position-vertical-relative:text;v-text-anchor:middle" coordsize="1406771,330481" o:gfxdata="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" path="m,324504c6474,267230,12949,209956,65741,163140,118533,116324,217145,70504,316753,43610,416361,16716,560792,6755,663388,1775v102596,-4980,183278,996,268941,11953c1017992,24685,1117600,48591,1177365,67516v59765,18925,79686,35859,113553,59765c1324785,151187,1361640,183061,1380565,210951v18925,27890,23906,83671,23906,83671c1408455,314544,1406463,322512,1404471,330481e" filled="f" strokecolor="#09101d [484]" strokeweight="1pt">
+              <v:shape w14:anchorId="32551CB4" id="Freeform 3" o:spid="_x0000_s1026" style="position:absolute;margin-left:71.05pt;margin-top:3.35pt;width:110.75pt;height:26pt;z-index:251662336;visibility:visible;mso-wrap-style:square;mso-wrap-distance-left:9pt;mso-wrap-distance-top:0;mso-wrap-distance-right:9pt;mso-wrap-distance-bottom:0;mso-position-horizontal:absolute;mso-position-horizontal-relative:text;mso-position-vertical:absolute;mso-position-vertical-relative:text;v-text-anchor:middle" coordsize="1406771,330481" o:gfxdata="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" path="m,324504c6474,267230,12949,209956,65741,163140,118533,116324,217145,70504,316753,43610,416361,16716,560792,6755,663388,1775v102596,-4980,183278,996,268941,11953c1017992,24685,1117600,48591,1177365,67516v59765,18925,79686,35859,113553,59765c1324785,151187,1361640,183061,1380565,210951v18925,27890,23906,83671,23906,83671c1408455,314544,1406463,322512,1404471,330481e" filled="f" strokecolor="#09101d [484]" strokeweight="1pt">
                 <v:stroke endarrow="block" endarrowwidth="narrow" endarrowlength="short" joinstyle="miter"/>
                 <v:path arrowok="t" o:connecttype="custom" o:connectlocs="0,324504;65741,163140;316753,43610;663388,1775;932329,13728;1177365,67516;1290918,127281;1380565,210951;1404471,294622;1404471,330481" o:connectangles="0,0,0,0,0,0,0,0,0,0"/>
               </v:shape>
@@ -746,7 +1787,7 @@
           </mc:Choice>
           <mc:Fallback>
             <w:pict>
-              <v:shape w14:anchorId="18D36DD3" id="Freeform 4" o:spid="_x0000_s1026" style="position:absolute;margin-left:70.45pt;margin-top:3.2pt;width:111.2pt;height:25pt;z-index:251663360;visibility:visible;mso-wrap-style:square;mso-wrap-distance-left:9pt;mso-wrap-distance-top:0;mso-wrap-distance-right:9pt;mso-wrap-distance-bottom:0;mso-position-horizontal:absolute;mso-position-horizontal-relative:text;mso-position-vertical:absolute;mso-position-vertical-relative:text;v-text-anchor:middle" coordsize="1412408,317188" o:gfxdata="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" path="m1412217,v498,46816,996,93632,-11953,125506c1387315,157380,1374366,169333,1334523,191247v-39843,21914,-108573,48808,-173318,65741c1096460,273921,1060601,282886,946052,292847v-114549,9961,-356596,21914,-472141,23906c358366,318745,312546,313765,252781,304800,193016,295835,153174,286871,115323,262965,77472,239059,44600,190251,25675,161365,6750,132479,5754,112557,1770,89647v-3984,-22910,,-65741,,-65741l1770,11953e" filled="f" strokecolor="#09101d [484]" strokeweight="1pt">
+              <v:shape w14:anchorId="6AB718EC" id="Freeform 4" o:spid="_x0000_s1026" style="position:absolute;margin-left:70.45pt;margin-top:3.2pt;width:111.2pt;height:25pt;z-index:251663360;visibility:visible;mso-wrap-style:square;mso-wrap-distance-left:9pt;mso-wrap-distance-top:0;mso-wrap-distance-right:9pt;mso-wrap-distance-bottom:0;mso-position-horizontal:absolute;mso-position-horizontal-relative:text;mso-position-vertical:absolute;mso-position-vertical-relative:text;v-text-anchor:middle" coordsize="1412408,317188" o:gfxdata="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" path="m1412217,v498,46816,996,93632,-11953,125506c1387315,157380,1374366,169333,1334523,191247v-39843,21914,-108573,48808,-173318,65741c1096460,273921,1060601,282886,946052,292847v-114549,9961,-356596,21914,-472141,23906c358366,318745,312546,313765,252781,304800,193016,295835,153174,286871,115323,262965,77472,239059,44600,190251,25675,161365,6750,132479,5754,112557,1770,89647v-3984,-22910,,-65741,,-65741l1770,11953e" filled="f" strokecolor="#09101d [484]" strokeweight="1pt">
                 <v:stroke endarrow="block" endarrowwidth="narrow" endarrowlength="short" joinstyle="miter"/>
                 <v:path arrowok="t" o:connecttype="custom" o:connectlocs="1412217,0;1400264,125506;1334523,191247;1161205,256988;946052,292847;473911,316753;252781,304800;115323,262965;25675,161365;1770,89647;1770,23906;1770,11953" o:connectangles="0,0,0,0,0,0,0,0,0,0,0,0"/>
               </v:shape>
@@ -1145,7 +2186,7 @@
           </mc:Choice>
           <mc:Fallback>
             <w:pict>
-              <v:line w14:anchorId="5C9AB44E" id="Straight Connector 17" o:spid="_x0000_s1026" style="position:absolute;z-index:251678720;visibility:visible;mso-wrap-style:square;mso-wrap-distance-left:9pt;mso-wrap-distance-top:0;mso-wrap-distance-right:9pt;mso-wrap-distance-bottom:0;mso-position-horizontal:absolute;mso-position-horizontal-relative:text;mso-position-vertical:absolute;mso-position-vertical-relative:text" from="376pt,6.9pt" to="427.7pt,29.95pt" o:gfxdata="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" strokecolor="#4472c4 [3204]" strokeweight=".5pt">
+              <v:line w14:anchorId="4315FD4D" id="Straight Connector 17" o:spid="_x0000_s1026" style="position:absolute;z-index:251678720;visibility:visible;mso-wrap-style:square;mso-wrap-distance-left:9pt;mso-wrap-distance-top:0;mso-wrap-distance-right:9pt;mso-wrap-distance-bottom:0;mso-position-horizontal:absolute;mso-position-horizontal-relative:text;mso-position-vertical:absolute;mso-position-vertical-relative:text" from="376pt,6.9pt" to="427.7pt,29.95pt" o:gfxdata="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" strokecolor="#4472c4 [3204]" strokeweight=".5pt">
                 <v:stroke joinstyle="miter"/>
               </v:line>
             </w:pict>
@@ -1208,7 +2249,7 @@
           </mc:Choice>
           <mc:Fallback>
             <w:pict>
-              <v:line w14:anchorId="0A84981C" id="Straight Connector 16" o:spid="_x0000_s1026" style="position:absolute;flip:x;z-index:251677696;visibility:visible;mso-wrap-style:square;mso-wrap-distance-left:9pt;mso-wrap-distance-top:0;mso-wrap-distance-right:9pt;mso-wrap-distance-bottom:0;mso-position-horizontal:absolute;mso-position-horizontal-relative:text;mso-position-vertical:absolute;mso-position-vertical-relative:text" from="302.1pt,6.9pt" to="350.55pt,29.95pt" o:gfxdata="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" strokecolor="#4472c4 [3204]" strokeweight=".5pt">
+              <v:line w14:anchorId="6B23FA23" id="Straight Connector 16" o:spid="_x0000_s1026" style="position:absolute;flip:x;z-index:251677696;visibility:visible;mso-wrap-style:square;mso-wrap-distance-left:9pt;mso-wrap-distance-top:0;mso-wrap-distance-right:9pt;mso-wrap-distance-bottom:0;mso-position-horizontal:absolute;mso-position-horizontal-relative:text;mso-position-vertical:absolute;mso-position-vertical-relative:text" from="302.1pt,6.9pt" to="350.55pt,29.95pt" o:gfxdata="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" strokecolor="#4472c4 [3204]" strokeweight=".5pt">
                 <v:stroke joinstyle="miter"/>
               </v:line>
             </w:pict>
@@ -1271,7 +2312,7 @@
           </mc:Choice>
           <mc:Fallback>
             <w:pict>
-              <v:line w14:anchorId="223143DD" id="Straight Connector 15" o:spid="_x0000_s1026" style="position:absolute;z-index:251676672;visibility:visible;mso-wrap-style:square;mso-wrap-distance-left:9pt;mso-wrap-distance-top:0;mso-wrap-distance-right:9pt;mso-wrap-distance-bottom:0;mso-position-horizontal:absolute;mso-position-horizontal-relative:text;mso-position-vertical:absolute;mso-position-vertical-relative:text" from="119.55pt,6.9pt" to="171.8pt,30.9pt" o:gfxdata="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" strokecolor="#4472c4 [3204]" strokeweight=".5pt">
+              <v:line w14:anchorId="4FD8950A" id="Straight Connector 15" o:spid="_x0000_s1026" style="position:absolute;z-index:251676672;visibility:visible;mso-wrap-style:square;mso-wrap-distance-left:9pt;mso-wrap-distance-top:0;mso-wrap-distance-right:9pt;mso-wrap-distance-bottom:0;mso-position-horizontal:absolute;mso-position-horizontal-relative:text;mso-position-vertical:absolute;mso-position-vertical-relative:text" from="119.55pt,6.9pt" to="171.8pt,30.9pt" o:gfxdata="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" strokecolor="#4472c4 [3204]" strokeweight=".5pt">
                 <v:stroke joinstyle="miter"/>
               </v:line>
             </w:pict>
@@ -1334,7 +2375,7 @@
           </mc:Choice>
           <mc:Fallback>
             <w:pict>
-              <v:line w14:anchorId="3ECDE3CF" id="Straight Connector 14" o:spid="_x0000_s1026" style="position:absolute;flip:x;z-index:251675648;visibility:visible;mso-wrap-style:square;mso-wrap-distance-left:9pt;mso-wrap-distance-top:0;mso-wrap-distance-right:9pt;mso-wrap-distance-bottom:0;mso-position-horizontal:absolute;mso-position-horizontal-relative:text;mso-position-vertical:absolute;mso-position-vertical-relative:text" from="56pt,6.9pt" to="101.2pt,30pt" o:gfxdata="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" strokecolor="#4472c4 [3204]" strokeweight=".5pt">
+              <v:line w14:anchorId="4261263E" id="Straight Connector 14" o:spid="_x0000_s1026" style="position:absolute;flip:x;z-index:251675648;visibility:visible;mso-wrap-style:square;mso-wrap-distance-left:9pt;mso-wrap-distance-top:0;mso-wrap-distance-right:9pt;mso-wrap-distance-bottom:0;mso-position-horizontal:absolute;mso-position-horizontal-relative:text;mso-position-vertical:absolute;mso-position-vertical-relative:text" from="56pt,6.9pt" to="101.2pt,30pt" o:gfxdata="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" strokecolor="#4472c4 [3204]" strokeweight=".5pt">
                 <v:stroke joinstyle="miter"/>
               </v:line>
             </w:pict>
@@ -1725,7 +2766,7 @@
           </mc:Choice>
           <mc:Fallback>
             <w:pict>
-              <v:line w14:anchorId="77DE5F08" id="Straight Connector 21" o:spid="_x0000_s1026" style="position:absolute;flip:x;z-index:251682816;visibility:visible;mso-wrap-style:square;mso-wrap-distance-left:9pt;mso-wrap-distance-top:0;mso-wrap-distance-right:9pt;mso-wrap-distance-bottom:0;mso-position-horizontal:absolute;mso-position-horizontal-relative:text;mso-position-vertical:absolute;mso-position-vertical-relative:text" from="274.8pt,7.55pt" to="417.4pt,25.4pt" o:gfxdata="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" strokecolor="#4472c4 [3204]" strokeweight=".5pt">
+              <v:line w14:anchorId="51821082" id="Straight Connector 21" o:spid="_x0000_s1026" style="position:absolute;flip:x;z-index:251682816;visibility:visible;mso-wrap-style:square;mso-wrap-distance-left:9pt;mso-wrap-distance-top:0;mso-wrap-distance-right:9pt;mso-wrap-distance-bottom:0;mso-position-horizontal:absolute;mso-position-horizontal-relative:text;mso-position-vertical:absolute;mso-position-vertical-relative:text" from="274.8pt,7.55pt" to="417.4pt,25.4pt" o:gfxdata="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" strokecolor="#4472c4 [3204]" strokeweight=".5pt">
                 <v:stroke joinstyle="miter"/>
               </v:line>
             </w:pict>
@@ -1788,7 +2829,7 @@
           </mc:Choice>
           <mc:Fallback>
             <w:pict>
-              <v:line w14:anchorId="43F6225C" id="Straight Connector 20" o:spid="_x0000_s1026" style="position:absolute;flip:x;z-index:251681792;visibility:visible;mso-wrap-style:square;mso-wrap-distance-left:9pt;mso-wrap-distance-top:0;mso-wrap-distance-right:9pt;mso-wrap-distance-bottom:0;mso-position-horizontal:absolute;mso-position-horizontal-relative:text;mso-position-vertical:absolute;mso-position-vertical-relative:text" from="249.4pt,6.6pt" to="302.1pt,25.4pt" o:gfxdata="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" strokecolor="#4472c4 [3204]" strokeweight=".5pt">
+              <v:line w14:anchorId="7F9D210C" id="Straight Connector 20" o:spid="_x0000_s1026" style="position:absolute;flip:x;z-index:251681792;visibility:visible;mso-wrap-style:square;mso-wrap-distance-left:9pt;mso-wrap-distance-top:0;mso-wrap-distance-right:9pt;mso-wrap-distance-bottom:0;mso-position-horizontal:absolute;mso-position-horizontal-relative:text;mso-position-vertical:absolute;mso-position-vertical-relative:text" from="249.4pt,6.6pt" to="302.1pt,25.4pt" o:gfxdata="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" strokecolor="#4472c4 [3204]" strokeweight=".5pt">
                 <v:stroke joinstyle="miter"/>
               </v:line>
             </w:pict>
@@ -1851,7 +2892,7 @@
           </mc:Choice>
           <mc:Fallback>
             <w:pict>
-              <v:line w14:anchorId="4ED696BB" id="Straight Connector 19" o:spid="_x0000_s1026" style="position:absolute;z-index:251680768;visibility:visible;mso-wrap-style:square;mso-wrap-distance-left:9pt;mso-wrap-distance-top:0;mso-wrap-distance-right:9pt;mso-wrap-distance-bottom:0;mso-position-horizontal:absolute;mso-position-horizontal-relative:text;mso-position-vertical:absolute;mso-position-vertical-relative:text" from="168.95pt,7.55pt" to="233.4pt,25.45pt" o:gfxdata="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" strokecolor="#4472c4 [3204]" strokeweight=".5pt">
+              <v:line w14:anchorId="50AD3EDA" id="Straight Connector 19" o:spid="_x0000_s1026" style="position:absolute;z-index:251680768;visibility:visible;mso-wrap-style:square;mso-wrap-distance-left:9pt;mso-wrap-distance-top:0;mso-wrap-distance-right:9pt;mso-wrap-distance-bottom:0;mso-position-horizontal:absolute;mso-position-horizontal-relative:text;mso-position-vertical:absolute;mso-position-vertical-relative:text" from="168.95pt,7.55pt" to="233.4pt,25.45pt" o:gfxdata="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" strokecolor="#4472c4 [3204]" strokeweight=".5pt">
                 <v:stroke joinstyle="miter"/>
               </v:line>
             </w:pict>
@@ -1914,7 +2955,7 @@
           </mc:Choice>
           <mc:Fallback>
             <w:pict>
-              <v:line w14:anchorId="31FFD1B8" id="Straight Connector 18" o:spid="_x0000_s1026" style="position:absolute;z-index:251679744;visibility:visible;mso-wrap-style:square;mso-wrap-distance-left:9pt;mso-wrap-distance-top:0;mso-wrap-distance-right:9pt;mso-wrap-distance-bottom:0;mso-position-horizontal:absolute;mso-position-horizontal-relative:text;mso-position-vertical:absolute;mso-position-vertical-relative:text" from="427.7pt,7.55pt" to="427.7pt,28.75pt" o:gfxdata="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" strokecolor="#4472c4 [3204]" strokeweight=".5pt">
+              <v:line w14:anchorId="5A63E21B" id="Straight Connector 18" o:spid="_x0000_s1026" style="position:absolute;z-index:251679744;visibility:visible;mso-wrap-style:square;mso-wrap-distance-left:9pt;mso-wrap-distance-top:0;mso-wrap-distance-right:9pt;mso-wrap-distance-bottom:0;mso-position-horizontal:absolute;mso-position-horizontal-relative:text;mso-position-vertical:absolute;mso-position-vertical-relative:text" from="427.7pt,7.55pt" to="427.7pt,28.75pt" o:gfxdata="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" strokecolor="#4472c4 [3204]" strokeweight=".5pt">
                 <v:stroke joinstyle="miter"/>
               </v:line>
             </w:pict>
@@ -2138,11 +3179,7 @@
         <w:t xml:space="preserve"> and they work surprisingly well. </w:t>
       </w:r>
       <w:r>
-        <w:t xml:space="preserve">The other approach for Policy Optimization </w:t>
-      </w:r>
-      <w:r>
-        <w:lastRenderedPageBreak/>
-        <w:t>is by using Policy Gradient methods</w:t>
+        <w:t>The other approach for Policy Optimization is by using Policy Gradient methods</w:t>
       </w:r>
       <w:r>
         <w:t xml:space="preserve"> trying to measure the gradient of the performance with resp</w:t>
@@ -2278,16 +3315,8 @@
         <w:rPr>
           <w:rFonts w:eastAsiaTheme="minorEastAsia"/>
         </w:rPr>
-        <w:t xml:space="preserve"> </w:t>
-      </w:r>
-      <w:proofErr w:type="gramStart"/>
-      <w:r>
-        <w:rPr>
-          <w:rFonts w:eastAsiaTheme="minorEastAsia"/>
-        </w:rPr>
-        <w:t>where</w:t>
-      </w:r>
-      <w:proofErr w:type="gramEnd"/>
+        <w:t xml:space="preserve"> where</w:t>
+      </w:r>
     </w:p>
     <w:p>
       <w:pPr>
@@ -2634,7 +3663,14 @@
         <w:rPr>
           <w:rFonts w:eastAsiaTheme="minorEastAsia"/>
         </w:rPr>
-        <w:t xml:space="preserve">In the episodic setting the agent experiences are broken up into a sequence of episodes. In each episode a reward and a new state are generated from the old state after action is chosen. And this process continuous for each episode sequentially until we reach a terminal state. </w:t>
+        <w:t xml:space="preserve">In the episodic setting the agent experiences are broken up into a sequence of episodes. In each episode a reward and a new state are generated from the old state after action is chosen. And this process continuous for each </w:t>
+      </w:r>
+      <w:r>
+        <w:rPr>
+          <w:rFonts w:eastAsiaTheme="minorEastAsia"/>
+        </w:rPr>
+        <w:lastRenderedPageBreak/>
+        <w:t xml:space="preserve">episode sequentially until we reach a terminal state. </w:t>
       </w:r>
       <w:r>
         <w:rPr>
@@ -3761,7 +4797,6 @@
           <w:rPr>
             <w:rFonts w:ascii="Cambria Math" w:eastAsiaTheme="minorEastAsia" w:hAnsi="Cambria Math"/>
           </w:rPr>
-          <w:lastRenderedPageBreak/>
           <m:t>…</m:t>
         </m:r>
       </m:oMath>
@@ -4490,9 +5525,11 @@
       <w:pPr>
         <w:pStyle w:val="Heading1"/>
       </w:pPr>
+      <w:bookmarkStart w:id="1" w:name="_Toc195112053"/>
       <w:r>
         <w:t>Intro to Policy Optimization</w:t>
       </w:r>
+      <w:bookmarkEnd w:id="1"/>
     </w:p>
     <w:p/>
     <w:p>
@@ -5162,6 +6199,7 @@
           <w:b/>
           <w:bCs/>
         </w:rPr>
+        <w:lastRenderedPageBreak/>
         <w:t>Definition</w:t>
       </w:r>
       <w:r>
@@ -9339,13 +10377,8 @@
       <w:r>
         <w:t xml:space="preserve">This last expression is the simplest version of the computable expression we desired. </w:t>
       </w:r>
-      <w:proofErr w:type="gramStart"/>
-      <w:r>
-        <w:t>Assuming that</w:t>
-      </w:r>
-      <w:proofErr w:type="gramEnd"/>
-      <w:r>
-        <w:t xml:space="preserve"> we have represented our policy in a way which allows us to calculate </w:t>
+      <w:r>
+        <w:t xml:space="preserve">Assuming that we have represented our policy in a way which allows us to calculate </w:t>
       </w:r>
       <m:oMath>
         <m:sSub>
@@ -11921,7 +12954,6 @@
         <w:rPr>
           <w:rFonts w:eastAsiaTheme="minorEastAsia"/>
         </w:rPr>
-        <w:lastRenderedPageBreak/>
         <w:t>We’ll call this form the “reward-to-go gradient”, because the sum of rewards after a point in a trajectory,</w:t>
       </w:r>
     </w:p>
@@ -12264,21 +13296,7 @@
         <w:rPr>
           <w:rFonts w:eastAsiaTheme="minorEastAsia"/>
         </w:rPr>
-        <w:t xml:space="preserve">A key problem with policy gradients is how many sample trajectories are needed to get a </w:t>
-      </w:r>
-      <w:proofErr w:type="gramStart"/>
-      <w:r>
-        <w:rPr>
-          <w:rFonts w:eastAsiaTheme="minorEastAsia"/>
-        </w:rPr>
-        <w:t>low-variance</w:t>
-      </w:r>
-      <w:proofErr w:type="gramEnd"/>
-      <w:r>
-        <w:rPr>
-          <w:rFonts w:eastAsiaTheme="minorEastAsia"/>
-        </w:rPr>
-        <w:t xml:space="preserve"> estimate for them. The formula </w:t>
+        <w:t xml:space="preserve">A key problem with policy gradients is how many sample trajectories are needed to get a low-variance estimate for them. The formula </w:t>
       </w:r>
       <w:r>
         <w:rPr>
@@ -12711,12 +13729,14 @@
           <w:rFonts w:eastAsiaTheme="minorEastAsia"/>
         </w:rPr>
       </w:pPr>
+      <w:bookmarkStart w:id="2" w:name="_Toc195112054"/>
       <w:r>
         <w:rPr>
           <w:rFonts w:eastAsiaTheme="minorEastAsia"/>
         </w:rPr>
         <w:t>Baselines in Policy Gradients</w:t>
       </w:r>
+      <w:bookmarkEnd w:id="2"/>
     </w:p>
     <w:p>
       <w:pPr>
@@ -14888,12 +15908,14 @@
           <w:rFonts w:eastAsiaTheme="minorEastAsia"/>
         </w:rPr>
       </w:pPr>
+      <w:bookmarkStart w:id="3" w:name="_Toc195112055"/>
       <w:r>
         <w:rPr>
           <w:rFonts w:eastAsiaTheme="minorEastAsia"/>
         </w:rPr>
         <w:t>Other Forms of the Policy Gradient</w:t>
       </w:r>
+      <w:bookmarkEnd w:id="3"/>
     </w:p>
     <w:p>
       <w:r>
@@ -16109,19 +17131,11 @@
           <w:rFonts w:eastAsiaTheme="minorEastAsia"/>
         </w:rPr>
       </w:pPr>
-      <w:proofErr w:type="gramStart"/>
-      <w:r>
-        <w:rPr>
-          <w:rFonts w:eastAsiaTheme="minorEastAsia"/>
-        </w:rPr>
-        <w:t>All of</w:t>
-      </w:r>
-      <w:proofErr w:type="gramEnd"/>
-      <w:r>
-        <w:rPr>
-          <w:rFonts w:eastAsiaTheme="minorEastAsia"/>
-        </w:rPr>
-        <w:t xml:space="preserve"> this forms of </w:t>
+      <w:r>
+        <w:rPr>
+          <w:rFonts w:eastAsiaTheme="minorEastAsia"/>
+        </w:rPr>
+        <w:t xml:space="preserve">All of this forms of </w:t>
       </w:r>
       <m:oMath>
         <m:sSub>
@@ -17916,6 +18930,7 @@
         <w:rPr>
           <w:rFonts w:eastAsiaTheme="minorEastAsia"/>
         </w:rPr>
+        <w:lastRenderedPageBreak/>
         <w:t xml:space="preserve">Define </w:t>
       </w:r>
       <m:oMath>
@@ -20113,7 +21128,6 @@
         <w:rPr>
           <w:rFonts w:eastAsiaTheme="minorEastAsia"/>
         </w:rPr>
-        <w:lastRenderedPageBreak/>
         <w:t xml:space="preserve">2 ) </w:t>
       </w:r>
       <w:r>
@@ -20855,9 +21869,11 @@
       <w:pPr>
         <w:pStyle w:val="Heading2"/>
       </w:pPr>
+      <w:bookmarkStart w:id="4" w:name="_Toc195112056"/>
       <w:r>
         <w:t>Vanilla Policy Gradient</w:t>
       </w:r>
+      <w:bookmarkEnd w:id="4"/>
     </w:p>
     <w:p/>
     <w:p>
@@ -21785,6 +22801,7 @@
         <w:rPr>
           <w:rFonts w:eastAsiaTheme="minorEastAsia"/>
         </w:rPr>
+        <w:lastRenderedPageBreak/>
         <w:t>Policy gradient implementations typically compute advantage function estimates based on the infinite-horizon discounted return, despite otherwise using the finite-horizon undiscounted policy gradient formula.</w:t>
       </w:r>
     </w:p>
@@ -21835,9 +22852,11 @@
       <w:pPr>
         <w:pStyle w:val="Heading2"/>
       </w:pPr>
+      <w:bookmarkStart w:id="5" w:name="_Toc195112057"/>
       <w:r>
         <w:t>Generalized Advantage Estimator</w:t>
       </w:r>
+      <w:bookmarkEnd w:id="5"/>
     </w:p>
     <w:p/>
     <w:p>
@@ -22532,7 +23551,6 @@
         </w:rPr>
       </w:pPr>
       <w:r>
-        <w:lastRenderedPageBreak/>
         <w:t xml:space="preserve">Recall that policy gradient methods maximize the expected total reward by repeatedly estimating the gradient </w:t>
       </w:r>
       <m:oMath>
@@ -25018,6 +26036,7 @@
         <w:rPr>
           <w:rFonts w:eastAsiaTheme="minorEastAsia"/>
         </w:rPr>
+        <w:lastRenderedPageBreak/>
         <w:t xml:space="preserve">We will introduce a parameter </w:t>
       </w:r>
       <m:oMath>
@@ -26553,6 +27572,7 @@
       <w:pPr>
         <w:pStyle w:val="Heading3"/>
       </w:pPr>
+      <w:bookmarkStart w:id="6" w:name="_Toc195112058"/>
       <m:oMath>
         <m:r>
           <w:rPr>
@@ -26567,6 +27587,7 @@
         </w:rPr>
         <w:t>-just estimator</w:t>
       </w:r>
+      <w:bookmarkEnd w:id="6"/>
     </w:p>
     <w:p/>
     <w:p>
@@ -26813,7 +27834,6 @@
         <w:rPr>
           <w:rFonts w:eastAsiaTheme="minorEastAsia"/>
         </w:rPr>
-        <w:lastRenderedPageBreak/>
         <w:t xml:space="preserve">Consider an advantage estimator </w:t>
       </w:r>
       <m:oMath>
@@ -31863,6 +32883,7 @@
           <w:rPr>
             <w:rFonts w:ascii="Cambria Math" w:eastAsiaTheme="minorEastAsia" w:hAnsi="Cambria Math"/>
           </w:rPr>
+          <w:lastRenderedPageBreak/>
           <m:t>=</m:t>
         </m:r>
         <m:func>
@@ -41386,10 +42407,2854 @@
       </w:pPr>
     </w:p>
     <w:p>
+      <w:pPr>
+        <w:rPr>
+          <w:rFonts w:eastAsiaTheme="minorEastAsia"/>
+        </w:rPr>
+      </w:pPr>
       <w:r>
         <w:t xml:space="preserve">( b ) </w:t>
       </w:r>
+      <m:oMath>
+        <m:sSup>
+          <m:sSupPr>
+            <m:ctrlPr>
+              <w:rPr>
+                <w:rFonts w:ascii="Cambria Math" w:eastAsiaTheme="minorEastAsia" w:hAnsi="Cambria Math"/>
+                <w:i/>
+              </w:rPr>
+            </m:ctrlPr>
+          </m:sSupPr>
+          <m:e>
+            <m:r>
+              <w:rPr>
+                <w:rFonts w:ascii="Cambria Math" w:eastAsiaTheme="minorEastAsia" w:hAnsi="Cambria Math"/>
+              </w:rPr>
+              <m:t>A</m:t>
+            </m:r>
+          </m:e>
+          <m:sup>
+            <m:r>
+              <w:rPr>
+                <w:rFonts w:ascii="Cambria Math" w:eastAsiaTheme="minorEastAsia" w:hAnsi="Cambria Math"/>
+              </w:rPr>
+              <m:t>π,γ</m:t>
+            </m:r>
+          </m:sup>
+        </m:sSup>
+        <m:d>
+          <m:dPr>
+            <m:ctrlPr>
+              <w:rPr>
+                <w:rFonts w:ascii="Cambria Math" w:eastAsiaTheme="minorEastAsia" w:hAnsi="Cambria Math"/>
+                <w:i/>
+              </w:rPr>
+            </m:ctrlPr>
+          </m:dPr>
+          <m:e>
+            <m:sSub>
+              <m:sSubPr>
+                <m:ctrlPr>
+                  <w:rPr>
+                    <w:rFonts w:ascii="Cambria Math" w:eastAsiaTheme="minorEastAsia" w:hAnsi="Cambria Math"/>
+                    <w:i/>
+                  </w:rPr>
+                </m:ctrlPr>
+              </m:sSubPr>
+              <m:e>
+                <m:r>
+                  <w:rPr>
+                    <w:rFonts w:ascii="Cambria Math" w:eastAsiaTheme="minorEastAsia" w:hAnsi="Cambria Math"/>
+                  </w:rPr>
+                  <m:t>s</m:t>
+                </m:r>
+              </m:e>
+              <m:sub>
+                <m:r>
+                  <w:rPr>
+                    <w:rFonts w:ascii="Cambria Math" w:eastAsiaTheme="minorEastAsia" w:hAnsi="Cambria Math"/>
+                  </w:rPr>
+                  <m:t>t</m:t>
+                </m:r>
+              </m:sub>
+            </m:sSub>
+            <m:r>
+              <w:rPr>
+                <w:rFonts w:ascii="Cambria Math" w:eastAsiaTheme="minorEastAsia" w:hAnsi="Cambria Math"/>
+              </w:rPr>
+              <m:t>,</m:t>
+            </m:r>
+            <m:sSub>
+              <m:sSubPr>
+                <m:ctrlPr>
+                  <w:rPr>
+                    <w:rFonts w:ascii="Cambria Math" w:eastAsiaTheme="minorEastAsia" w:hAnsi="Cambria Math"/>
+                    <w:i/>
+                  </w:rPr>
+                </m:ctrlPr>
+              </m:sSubPr>
+              <m:e>
+                <m:r>
+                  <w:rPr>
+                    <w:rFonts w:ascii="Cambria Math" w:eastAsiaTheme="minorEastAsia" w:hAnsi="Cambria Math"/>
+                  </w:rPr>
+                  <m:t>a</m:t>
+                </m:r>
+              </m:e>
+              <m:sub>
+                <m:r>
+                  <w:rPr>
+                    <w:rFonts w:ascii="Cambria Math" w:eastAsiaTheme="minorEastAsia" w:hAnsi="Cambria Math"/>
+                  </w:rPr>
+                  <m:t>t</m:t>
+                </m:r>
+              </m:sub>
+            </m:sSub>
+          </m:e>
+        </m:d>
+      </m:oMath>
+      <w:r>
+        <w:rPr>
+          <w:rFonts w:eastAsiaTheme="minorEastAsia"/>
+        </w:rPr>
+        <w:t xml:space="preserve"> is an </w:t>
+      </w:r>
+      <m:oMath>
+        <m:r>
+          <w:rPr>
+            <w:rFonts w:ascii="Cambria Math" w:hAnsi="Cambria Math"/>
+          </w:rPr>
+          <m:t>γ</m:t>
+        </m:r>
+      </m:oMath>
+      <w:r>
+        <w:rPr>
+          <w:rFonts w:eastAsiaTheme="minorEastAsia"/>
+        </w:rPr>
+        <w:t xml:space="preserve">-just </w:t>
+      </w:r>
+      <w:r>
+        <w:rPr>
+          <w:rFonts w:eastAsiaTheme="minorEastAsia"/>
+        </w:rPr>
+        <w:t>advantage estimator</w:t>
+      </w:r>
     </w:p>
+    <w:p>
+      <w:pPr>
+        <w:rPr>
+          <w:rFonts w:eastAsiaTheme="minorEastAsia"/>
+        </w:rPr>
+      </w:pPr>
+      <w:r>
+        <w:t xml:space="preserve">For </w:t>
+      </w:r>
+      <m:oMath>
+        <m:sSub>
+          <m:sSubPr>
+            <m:ctrlPr>
+              <w:rPr>
+                <w:rFonts w:ascii="Cambria Math" w:eastAsiaTheme="minorEastAsia" w:hAnsi="Cambria Math"/>
+                <w:i/>
+              </w:rPr>
+            </m:ctrlPr>
+          </m:sSubPr>
+          <m:e>
+            <m:acc>
+              <m:accPr>
+                <m:ctrlPr>
+                  <w:rPr>
+                    <w:rFonts w:ascii="Cambria Math" w:eastAsiaTheme="minorEastAsia" w:hAnsi="Cambria Math"/>
+                    <w:i/>
+                  </w:rPr>
+                </m:ctrlPr>
+              </m:accPr>
+              <m:e>
+                <m:r>
+                  <w:rPr>
+                    <w:rFonts w:ascii="Cambria Math" w:eastAsiaTheme="minorEastAsia" w:hAnsi="Cambria Math"/>
+                  </w:rPr>
+                  <m:t>A</m:t>
+                </m:r>
+              </m:e>
+            </m:acc>
+          </m:e>
+          <m:sub>
+            <m:r>
+              <w:rPr>
+                <w:rFonts w:ascii="Cambria Math" w:eastAsiaTheme="minorEastAsia" w:hAnsi="Cambria Math"/>
+              </w:rPr>
+              <m:t>t</m:t>
+            </m:r>
+          </m:sub>
+        </m:sSub>
+        <m:r>
+          <w:rPr>
+            <w:rFonts w:ascii="Cambria Math" w:eastAsiaTheme="minorEastAsia" w:hAnsi="Cambria Math"/>
+          </w:rPr>
+          <m:t>=</m:t>
+        </m:r>
+        <m:sSup>
+          <m:sSupPr>
+            <m:ctrlPr>
+              <w:rPr>
+                <w:rFonts w:ascii="Cambria Math" w:eastAsiaTheme="minorEastAsia" w:hAnsi="Cambria Math"/>
+                <w:i/>
+              </w:rPr>
+            </m:ctrlPr>
+          </m:sSupPr>
+          <m:e>
+            <m:r>
+              <w:rPr>
+                <w:rFonts w:ascii="Cambria Math" w:eastAsiaTheme="minorEastAsia" w:hAnsi="Cambria Math"/>
+              </w:rPr>
+              <m:t>A</m:t>
+            </m:r>
+          </m:e>
+          <m:sup>
+            <m:r>
+              <w:rPr>
+                <w:rFonts w:ascii="Cambria Math" w:eastAsiaTheme="minorEastAsia" w:hAnsi="Cambria Math"/>
+              </w:rPr>
+              <m:t>π,γ</m:t>
+            </m:r>
+          </m:sup>
+        </m:sSup>
+        <m:d>
+          <m:dPr>
+            <m:ctrlPr>
+              <w:rPr>
+                <w:rFonts w:ascii="Cambria Math" w:eastAsiaTheme="minorEastAsia" w:hAnsi="Cambria Math"/>
+                <w:i/>
+              </w:rPr>
+            </m:ctrlPr>
+          </m:dPr>
+          <m:e>
+            <m:sSub>
+              <m:sSubPr>
+                <m:ctrlPr>
+                  <w:rPr>
+                    <w:rFonts w:ascii="Cambria Math" w:eastAsiaTheme="minorEastAsia" w:hAnsi="Cambria Math"/>
+                    <w:i/>
+                  </w:rPr>
+                </m:ctrlPr>
+              </m:sSubPr>
+              <m:e>
+                <m:r>
+                  <w:rPr>
+                    <w:rFonts w:ascii="Cambria Math" w:eastAsiaTheme="minorEastAsia" w:hAnsi="Cambria Math"/>
+                  </w:rPr>
+                  <m:t>s</m:t>
+                </m:r>
+              </m:e>
+              <m:sub>
+                <m:r>
+                  <w:rPr>
+                    <w:rFonts w:ascii="Cambria Math" w:eastAsiaTheme="minorEastAsia" w:hAnsi="Cambria Math"/>
+                  </w:rPr>
+                  <m:t>t</m:t>
+                </m:r>
+              </m:sub>
+            </m:sSub>
+            <m:r>
+              <w:rPr>
+                <w:rFonts w:ascii="Cambria Math" w:eastAsiaTheme="minorEastAsia" w:hAnsi="Cambria Math"/>
+              </w:rPr>
+              <m:t>,</m:t>
+            </m:r>
+            <m:sSub>
+              <m:sSubPr>
+                <m:ctrlPr>
+                  <w:rPr>
+                    <w:rFonts w:ascii="Cambria Math" w:eastAsiaTheme="minorEastAsia" w:hAnsi="Cambria Math"/>
+                    <w:i/>
+                  </w:rPr>
+                </m:ctrlPr>
+              </m:sSubPr>
+              <m:e>
+                <m:r>
+                  <w:rPr>
+                    <w:rFonts w:ascii="Cambria Math" w:eastAsiaTheme="minorEastAsia" w:hAnsi="Cambria Math"/>
+                  </w:rPr>
+                  <m:t>a</m:t>
+                </m:r>
+              </m:e>
+              <m:sub>
+                <m:r>
+                  <w:rPr>
+                    <w:rFonts w:ascii="Cambria Math" w:eastAsiaTheme="minorEastAsia" w:hAnsi="Cambria Math"/>
+                  </w:rPr>
+                  <m:t>t</m:t>
+                </m:r>
+              </m:sub>
+            </m:sSub>
+          </m:e>
+        </m:d>
+      </m:oMath>
+      <w:r>
+        <w:t xml:space="preserve"> the </w:t>
+      </w:r>
+      <m:oMath>
+        <m:r>
+          <w:rPr>
+            <w:rFonts w:ascii="Cambria Math" w:hAnsi="Cambria Math"/>
+          </w:rPr>
+          <m:t>γ</m:t>
+        </m:r>
+      </m:oMath>
+      <w:r>
+        <w:rPr>
+          <w:rFonts w:eastAsiaTheme="minorEastAsia"/>
+        </w:rPr>
+        <w:t xml:space="preserve">-just </w:t>
+      </w:r>
+      <w:r>
+        <w:t xml:space="preserve">requirement </w:t>
+      </w:r>
+      <m:oMath>
+        <m:func>
+          <m:funcPr>
+            <m:ctrlPr>
+              <w:rPr>
+                <w:rFonts w:ascii="Cambria Math" w:hAnsi="Cambria Math"/>
+                <w:i/>
+              </w:rPr>
+            </m:ctrlPr>
+          </m:funcPr>
+          <m:fName>
+            <m:limLow>
+              <m:limLowPr>
+                <m:ctrlPr>
+                  <w:rPr>
+                    <w:rFonts w:ascii="Cambria Math" w:hAnsi="Cambria Math"/>
+                    <w:i/>
+                  </w:rPr>
+                </m:ctrlPr>
+              </m:limLowPr>
+              <m:e>
+                <m:r>
+                  <m:rPr>
+                    <m:scr m:val="double-struck"/>
+                    <m:sty m:val="p"/>
+                  </m:rPr>
+                  <w:rPr>
+                    <w:rFonts w:ascii="Cambria Math" w:hAnsi="Cambria Math"/>
+                  </w:rPr>
+                  <m:t>E</m:t>
+                </m:r>
+              </m:e>
+              <m:lim>
+                <m:sSub>
+                  <m:sSubPr>
+                    <m:ctrlPr>
+                      <w:rPr>
+                        <w:rFonts w:ascii="Cambria Math" w:hAnsi="Cambria Math"/>
+                        <w:i/>
+                      </w:rPr>
+                    </m:ctrlPr>
+                  </m:sSubPr>
+                  <m:e>
+                    <m:r>
+                      <w:rPr>
+                        <w:rFonts w:ascii="Cambria Math" w:hAnsi="Cambria Math"/>
+                      </w:rPr>
+                      <m:t>s</m:t>
+                    </m:r>
+                  </m:e>
+                  <m:sub>
+                    <m:r>
+                      <w:rPr>
+                        <w:rFonts w:ascii="Cambria Math" w:hAnsi="Cambria Math"/>
+                      </w:rPr>
+                      <m:t>0:∞</m:t>
+                    </m:r>
+                  </m:sub>
+                </m:sSub>
+                <m:r>
+                  <w:rPr>
+                    <w:rFonts w:ascii="Cambria Math" w:hAnsi="Cambria Math"/>
+                  </w:rPr>
+                  <m:t>,</m:t>
+                </m:r>
+                <m:sSub>
+                  <m:sSubPr>
+                    <m:ctrlPr>
+                      <w:rPr>
+                        <w:rFonts w:ascii="Cambria Math" w:hAnsi="Cambria Math"/>
+                        <w:i/>
+                      </w:rPr>
+                    </m:ctrlPr>
+                  </m:sSubPr>
+                  <m:e>
+                    <m:r>
+                      <w:rPr>
+                        <w:rFonts w:ascii="Cambria Math" w:hAnsi="Cambria Math"/>
+                      </w:rPr>
+                      <m:t>a</m:t>
+                    </m:r>
+                  </m:e>
+                  <m:sub>
+                    <m:r>
+                      <w:rPr>
+                        <w:rFonts w:ascii="Cambria Math" w:hAnsi="Cambria Math"/>
+                      </w:rPr>
+                      <m:t>0:∞</m:t>
+                    </m:r>
+                  </m:sub>
+                </m:sSub>
+              </m:lim>
+            </m:limLow>
+          </m:fName>
+          <m:e>
+            <m:d>
+              <m:dPr>
+                <m:begChr m:val="["/>
+                <m:endChr m:val="]"/>
+                <m:ctrlPr>
+                  <w:rPr>
+                    <w:rFonts w:ascii="Cambria Math" w:hAnsi="Cambria Math"/>
+                    <w:i/>
+                  </w:rPr>
+                </m:ctrlPr>
+              </m:dPr>
+              <m:e>
+                <m:sSub>
+                  <m:sSubPr>
+                    <m:ctrlPr>
+                      <w:rPr>
+                        <w:rFonts w:ascii="Cambria Math" w:eastAsiaTheme="minorEastAsia" w:hAnsi="Cambria Math"/>
+                        <w:i/>
+                      </w:rPr>
+                    </m:ctrlPr>
+                  </m:sSubPr>
+                  <m:e>
+                    <m:acc>
+                      <m:accPr>
+                        <m:ctrlPr>
+                          <w:rPr>
+                            <w:rFonts w:ascii="Cambria Math" w:eastAsiaTheme="minorEastAsia" w:hAnsi="Cambria Math"/>
+                            <w:i/>
+                          </w:rPr>
+                        </m:ctrlPr>
+                      </m:accPr>
+                      <m:e>
+                        <m:r>
+                          <w:rPr>
+                            <w:rFonts w:ascii="Cambria Math" w:eastAsiaTheme="minorEastAsia" w:hAnsi="Cambria Math"/>
+                          </w:rPr>
+                          <m:t>A</m:t>
+                        </m:r>
+                      </m:e>
+                    </m:acc>
+                  </m:e>
+                  <m:sub>
+                    <m:r>
+                      <w:rPr>
+                        <w:rFonts w:ascii="Cambria Math" w:eastAsiaTheme="minorEastAsia" w:hAnsi="Cambria Math"/>
+                      </w:rPr>
+                      <m:t>t</m:t>
+                    </m:r>
+                  </m:sub>
+                </m:sSub>
+                <m:d>
+                  <m:dPr>
+                    <m:ctrlPr>
+                      <w:rPr>
+                        <w:rFonts w:ascii="Cambria Math" w:eastAsiaTheme="minorEastAsia" w:hAnsi="Cambria Math"/>
+                        <w:i/>
+                      </w:rPr>
+                    </m:ctrlPr>
+                  </m:dPr>
+                  <m:e>
+                    <m:sSub>
+                      <m:sSubPr>
+                        <m:ctrlPr>
+                          <w:rPr>
+                            <w:rFonts w:ascii="Cambria Math" w:hAnsi="Cambria Math"/>
+                            <w:i/>
+                          </w:rPr>
+                        </m:ctrlPr>
+                      </m:sSubPr>
+                      <m:e>
+                        <m:r>
+                          <w:rPr>
+                            <w:rFonts w:ascii="Cambria Math" w:hAnsi="Cambria Math"/>
+                          </w:rPr>
+                          <m:t>s</m:t>
+                        </m:r>
+                      </m:e>
+                      <m:sub>
+                        <m:r>
+                          <w:rPr>
+                            <w:rFonts w:ascii="Cambria Math" w:hAnsi="Cambria Math"/>
+                          </w:rPr>
+                          <m:t>0:∞</m:t>
+                        </m:r>
+                      </m:sub>
+                    </m:sSub>
+                    <m:r>
+                      <w:rPr>
+                        <w:rFonts w:ascii="Cambria Math" w:hAnsi="Cambria Math"/>
+                      </w:rPr>
+                      <m:t>,</m:t>
+                    </m:r>
+                    <m:sSub>
+                      <m:sSubPr>
+                        <m:ctrlPr>
+                          <w:rPr>
+                            <w:rFonts w:ascii="Cambria Math" w:hAnsi="Cambria Math"/>
+                            <w:i/>
+                          </w:rPr>
+                        </m:ctrlPr>
+                      </m:sSubPr>
+                      <m:e>
+                        <m:r>
+                          <w:rPr>
+                            <w:rFonts w:ascii="Cambria Math" w:hAnsi="Cambria Math"/>
+                          </w:rPr>
+                          <m:t>a</m:t>
+                        </m:r>
+                      </m:e>
+                      <m:sub>
+                        <m:r>
+                          <w:rPr>
+                            <w:rFonts w:ascii="Cambria Math" w:hAnsi="Cambria Math"/>
+                          </w:rPr>
+                          <m:t>0:∞</m:t>
+                        </m:r>
+                      </m:sub>
+                    </m:sSub>
+                  </m:e>
+                </m:d>
+                <m:sSub>
+                  <m:sSubPr>
+                    <m:ctrlPr>
+                      <w:rPr>
+                        <w:rFonts w:ascii="Cambria Math" w:hAnsi="Cambria Math"/>
+                        <w:i/>
+                      </w:rPr>
+                    </m:ctrlPr>
+                  </m:sSubPr>
+                  <m:e>
+                    <m:r>
+                      <m:rPr>
+                        <m:sty m:val="p"/>
+                      </m:rPr>
+                      <w:rPr>
+                        <w:rFonts w:ascii="Cambria Math" w:hAnsi="Cambria Math"/>
+                      </w:rPr>
+                      <m:t>∇</m:t>
+                    </m:r>
+                  </m:e>
+                  <m:sub>
+                    <m:r>
+                      <w:rPr>
+                        <w:rFonts w:ascii="Cambria Math" w:hAnsi="Cambria Math"/>
+                      </w:rPr>
+                      <m:t>θ</m:t>
+                    </m:r>
+                  </m:sub>
+                </m:sSub>
+                <m:func>
+                  <m:funcPr>
+                    <m:ctrlPr>
+                      <w:rPr>
+                        <w:rFonts w:ascii="Cambria Math" w:hAnsi="Cambria Math"/>
+                        <w:i/>
+                      </w:rPr>
+                    </m:ctrlPr>
+                  </m:funcPr>
+                  <m:fName>
+                    <m:r>
+                      <m:rPr>
+                        <m:sty m:val="p"/>
+                      </m:rPr>
+                      <w:rPr>
+                        <w:rFonts w:ascii="Cambria Math" w:hAnsi="Cambria Math"/>
+                      </w:rPr>
+                      <m:t>log</m:t>
+                    </m:r>
+                  </m:fName>
+                  <m:e>
+                    <m:sSub>
+                      <m:sSubPr>
+                        <m:ctrlPr>
+                          <w:rPr>
+                            <w:rFonts w:ascii="Cambria Math" w:hAnsi="Cambria Math"/>
+                            <w:i/>
+                          </w:rPr>
+                        </m:ctrlPr>
+                      </m:sSubPr>
+                      <m:e>
+                        <m:r>
+                          <w:rPr>
+                            <w:rFonts w:ascii="Cambria Math" w:hAnsi="Cambria Math"/>
+                          </w:rPr>
+                          <m:t>π</m:t>
+                        </m:r>
+                      </m:e>
+                      <m:sub>
+                        <m:r>
+                          <w:rPr>
+                            <w:rFonts w:ascii="Cambria Math" w:hAnsi="Cambria Math"/>
+                          </w:rPr>
+                          <m:t>θ</m:t>
+                        </m:r>
+                      </m:sub>
+                    </m:sSub>
+                    <m:d>
+                      <m:dPr>
+                        <m:ctrlPr>
+                          <w:rPr>
+                            <w:rFonts w:ascii="Cambria Math" w:hAnsi="Cambria Math"/>
+                            <w:i/>
+                          </w:rPr>
+                        </m:ctrlPr>
+                      </m:dPr>
+                      <m:e>
+                        <m:sSub>
+                          <m:sSubPr>
+                            <m:ctrlPr>
+                              <w:rPr>
+                                <w:rFonts w:ascii="Cambria Math" w:hAnsi="Cambria Math"/>
+                                <w:i/>
+                              </w:rPr>
+                            </m:ctrlPr>
+                          </m:sSubPr>
+                          <m:e>
+                            <m:r>
+                              <w:rPr>
+                                <w:rFonts w:ascii="Cambria Math" w:hAnsi="Cambria Math"/>
+                              </w:rPr>
+                              <m:t>a</m:t>
+                            </m:r>
+                          </m:e>
+                          <m:sub>
+                            <m:r>
+                              <w:rPr>
+                                <w:rFonts w:ascii="Cambria Math" w:hAnsi="Cambria Math"/>
+                              </w:rPr>
+                              <m:t>t</m:t>
+                            </m:r>
+                          </m:sub>
+                        </m:sSub>
+                        <m:r>
+                          <w:rPr>
+                            <w:rFonts w:ascii="Cambria Math" w:hAnsi="Cambria Math"/>
+                          </w:rPr>
+                          <m:t>|</m:t>
+                        </m:r>
+                        <m:sSub>
+                          <m:sSubPr>
+                            <m:ctrlPr>
+                              <w:rPr>
+                                <w:rFonts w:ascii="Cambria Math" w:hAnsi="Cambria Math"/>
+                                <w:i/>
+                              </w:rPr>
+                            </m:ctrlPr>
+                          </m:sSubPr>
+                          <m:e>
+                            <m:r>
+                              <w:rPr>
+                                <w:rFonts w:ascii="Cambria Math" w:hAnsi="Cambria Math"/>
+                              </w:rPr>
+                              <m:t>s</m:t>
+                            </m:r>
+                          </m:e>
+                          <m:sub>
+                            <m:r>
+                              <w:rPr>
+                                <w:rFonts w:ascii="Cambria Math" w:hAnsi="Cambria Math"/>
+                              </w:rPr>
+                              <m:t>t</m:t>
+                            </m:r>
+                          </m:sub>
+                        </m:sSub>
+                      </m:e>
+                    </m:d>
+                  </m:e>
+                </m:func>
+              </m:e>
+            </m:d>
+          </m:e>
+        </m:func>
+        <m:r>
+          <w:rPr>
+            <w:rFonts w:ascii="Cambria Math" w:hAnsi="Cambria Math"/>
+          </w:rPr>
+          <m:t>=</m:t>
+        </m:r>
+        <m:func>
+          <m:funcPr>
+            <m:ctrlPr>
+              <w:rPr>
+                <w:rFonts w:ascii="Cambria Math" w:hAnsi="Cambria Math"/>
+                <w:i/>
+              </w:rPr>
+            </m:ctrlPr>
+          </m:funcPr>
+          <m:fName>
+            <m:limLow>
+              <m:limLowPr>
+                <m:ctrlPr>
+                  <w:rPr>
+                    <w:rFonts w:ascii="Cambria Math" w:hAnsi="Cambria Math"/>
+                    <w:i/>
+                  </w:rPr>
+                </m:ctrlPr>
+              </m:limLowPr>
+              <m:e>
+                <m:r>
+                  <m:rPr>
+                    <m:scr m:val="double-struck"/>
+                    <m:sty m:val="p"/>
+                  </m:rPr>
+                  <w:rPr>
+                    <w:rFonts w:ascii="Cambria Math" w:hAnsi="Cambria Math"/>
+                  </w:rPr>
+                  <m:t>E</m:t>
+                </m:r>
+              </m:e>
+              <m:lim>
+                <m:sSub>
+                  <m:sSubPr>
+                    <m:ctrlPr>
+                      <w:rPr>
+                        <w:rFonts w:ascii="Cambria Math" w:hAnsi="Cambria Math"/>
+                        <w:i/>
+                      </w:rPr>
+                    </m:ctrlPr>
+                  </m:sSubPr>
+                  <m:e>
+                    <m:r>
+                      <w:rPr>
+                        <w:rFonts w:ascii="Cambria Math" w:hAnsi="Cambria Math"/>
+                      </w:rPr>
+                      <m:t>s</m:t>
+                    </m:r>
+                  </m:e>
+                  <m:sub>
+                    <m:r>
+                      <w:rPr>
+                        <w:rFonts w:ascii="Cambria Math" w:hAnsi="Cambria Math"/>
+                      </w:rPr>
+                      <m:t>0:∞</m:t>
+                    </m:r>
+                  </m:sub>
+                </m:sSub>
+                <m:r>
+                  <w:rPr>
+                    <w:rFonts w:ascii="Cambria Math" w:hAnsi="Cambria Math"/>
+                  </w:rPr>
+                  <m:t>,</m:t>
+                </m:r>
+                <m:sSub>
+                  <m:sSubPr>
+                    <m:ctrlPr>
+                      <w:rPr>
+                        <w:rFonts w:ascii="Cambria Math" w:hAnsi="Cambria Math"/>
+                        <w:i/>
+                      </w:rPr>
+                    </m:ctrlPr>
+                  </m:sSubPr>
+                  <m:e>
+                    <m:r>
+                      <w:rPr>
+                        <w:rFonts w:ascii="Cambria Math" w:hAnsi="Cambria Math"/>
+                      </w:rPr>
+                      <m:t>a</m:t>
+                    </m:r>
+                  </m:e>
+                  <m:sub>
+                    <m:r>
+                      <w:rPr>
+                        <w:rFonts w:ascii="Cambria Math" w:hAnsi="Cambria Math"/>
+                      </w:rPr>
+                      <m:t>0:∞</m:t>
+                    </m:r>
+                  </m:sub>
+                </m:sSub>
+              </m:lim>
+            </m:limLow>
+          </m:fName>
+          <m:e>
+            <m:d>
+              <m:dPr>
+                <m:begChr m:val="["/>
+                <m:endChr m:val="]"/>
+                <m:ctrlPr>
+                  <w:rPr>
+                    <w:rFonts w:ascii="Cambria Math" w:hAnsi="Cambria Math"/>
+                    <w:i/>
+                  </w:rPr>
+                </m:ctrlPr>
+              </m:dPr>
+              <m:e>
+                <m:sSup>
+                  <m:sSupPr>
+                    <m:ctrlPr>
+                      <w:rPr>
+                        <w:rFonts w:ascii="Cambria Math" w:hAnsi="Cambria Math"/>
+                        <w:i/>
+                      </w:rPr>
+                    </m:ctrlPr>
+                  </m:sSupPr>
+                  <m:e>
+                    <m:r>
+                      <w:rPr>
+                        <w:rFonts w:ascii="Cambria Math" w:hAnsi="Cambria Math"/>
+                      </w:rPr>
+                      <m:t>A</m:t>
+                    </m:r>
+                  </m:e>
+                  <m:sup>
+                    <m:r>
+                      <w:rPr>
+                        <w:rFonts w:ascii="Cambria Math" w:hAnsi="Cambria Math"/>
+                      </w:rPr>
+                      <m:t>π,γ</m:t>
+                    </m:r>
+                  </m:sup>
+                </m:sSup>
+                <m:d>
+                  <m:dPr>
+                    <m:ctrlPr>
+                      <w:rPr>
+                        <w:rFonts w:ascii="Cambria Math" w:hAnsi="Cambria Math"/>
+                        <w:i/>
+                      </w:rPr>
+                    </m:ctrlPr>
+                  </m:dPr>
+                  <m:e>
+                    <m:sSub>
+                      <m:sSubPr>
+                        <m:ctrlPr>
+                          <w:rPr>
+                            <w:rFonts w:ascii="Cambria Math" w:hAnsi="Cambria Math"/>
+                            <w:i/>
+                          </w:rPr>
+                        </m:ctrlPr>
+                      </m:sSubPr>
+                      <m:e>
+                        <m:r>
+                          <w:rPr>
+                            <w:rFonts w:ascii="Cambria Math" w:hAnsi="Cambria Math"/>
+                          </w:rPr>
+                          <m:t>s</m:t>
+                        </m:r>
+                      </m:e>
+                      <m:sub>
+                        <m:r>
+                          <w:rPr>
+                            <w:rFonts w:ascii="Cambria Math" w:hAnsi="Cambria Math"/>
+                          </w:rPr>
+                          <m:t>t</m:t>
+                        </m:r>
+                      </m:sub>
+                    </m:sSub>
+                    <m:r>
+                      <w:rPr>
+                        <w:rFonts w:ascii="Cambria Math" w:hAnsi="Cambria Math"/>
+                      </w:rPr>
+                      <m:t>,</m:t>
+                    </m:r>
+                    <m:sSub>
+                      <m:sSubPr>
+                        <m:ctrlPr>
+                          <w:rPr>
+                            <w:rFonts w:ascii="Cambria Math" w:hAnsi="Cambria Math"/>
+                            <w:i/>
+                          </w:rPr>
+                        </m:ctrlPr>
+                      </m:sSubPr>
+                      <m:e>
+                        <m:r>
+                          <w:rPr>
+                            <w:rFonts w:ascii="Cambria Math" w:hAnsi="Cambria Math"/>
+                          </w:rPr>
+                          <m:t>a</m:t>
+                        </m:r>
+                      </m:e>
+                      <m:sub>
+                        <m:r>
+                          <w:rPr>
+                            <w:rFonts w:ascii="Cambria Math" w:hAnsi="Cambria Math"/>
+                          </w:rPr>
+                          <m:t>t</m:t>
+                        </m:r>
+                      </m:sub>
+                    </m:sSub>
+                  </m:e>
+                </m:d>
+                <m:sSub>
+                  <m:sSubPr>
+                    <m:ctrlPr>
+                      <w:rPr>
+                        <w:rFonts w:ascii="Cambria Math" w:hAnsi="Cambria Math"/>
+                        <w:i/>
+                      </w:rPr>
+                    </m:ctrlPr>
+                  </m:sSubPr>
+                  <m:e>
+                    <m:r>
+                      <m:rPr>
+                        <m:sty m:val="p"/>
+                      </m:rPr>
+                      <w:rPr>
+                        <w:rFonts w:ascii="Cambria Math" w:hAnsi="Cambria Math"/>
+                      </w:rPr>
+                      <m:t>∇</m:t>
+                    </m:r>
+                  </m:e>
+                  <m:sub>
+                    <m:r>
+                      <w:rPr>
+                        <w:rFonts w:ascii="Cambria Math" w:hAnsi="Cambria Math"/>
+                      </w:rPr>
+                      <m:t>θ</m:t>
+                    </m:r>
+                  </m:sub>
+                </m:sSub>
+                <m:func>
+                  <m:funcPr>
+                    <m:ctrlPr>
+                      <w:rPr>
+                        <w:rFonts w:ascii="Cambria Math" w:hAnsi="Cambria Math"/>
+                        <w:i/>
+                      </w:rPr>
+                    </m:ctrlPr>
+                  </m:funcPr>
+                  <m:fName>
+                    <m:r>
+                      <m:rPr>
+                        <m:sty m:val="p"/>
+                      </m:rPr>
+                      <w:rPr>
+                        <w:rFonts w:ascii="Cambria Math" w:hAnsi="Cambria Math"/>
+                      </w:rPr>
+                      <m:t>log</m:t>
+                    </m:r>
+                  </m:fName>
+                  <m:e>
+                    <m:sSub>
+                      <m:sSubPr>
+                        <m:ctrlPr>
+                          <w:rPr>
+                            <w:rFonts w:ascii="Cambria Math" w:hAnsi="Cambria Math"/>
+                            <w:i/>
+                          </w:rPr>
+                        </m:ctrlPr>
+                      </m:sSubPr>
+                      <m:e>
+                        <m:r>
+                          <w:rPr>
+                            <w:rFonts w:ascii="Cambria Math" w:hAnsi="Cambria Math"/>
+                          </w:rPr>
+                          <m:t>π</m:t>
+                        </m:r>
+                      </m:e>
+                      <m:sub>
+                        <m:r>
+                          <w:rPr>
+                            <w:rFonts w:ascii="Cambria Math" w:hAnsi="Cambria Math"/>
+                          </w:rPr>
+                          <m:t>θ</m:t>
+                        </m:r>
+                      </m:sub>
+                    </m:sSub>
+                    <m:d>
+                      <m:dPr>
+                        <m:ctrlPr>
+                          <w:rPr>
+                            <w:rFonts w:ascii="Cambria Math" w:hAnsi="Cambria Math"/>
+                            <w:i/>
+                          </w:rPr>
+                        </m:ctrlPr>
+                      </m:dPr>
+                      <m:e>
+                        <m:sSub>
+                          <m:sSubPr>
+                            <m:ctrlPr>
+                              <w:rPr>
+                                <w:rFonts w:ascii="Cambria Math" w:hAnsi="Cambria Math"/>
+                                <w:i/>
+                              </w:rPr>
+                            </m:ctrlPr>
+                          </m:sSubPr>
+                          <m:e>
+                            <m:r>
+                              <w:rPr>
+                                <w:rFonts w:ascii="Cambria Math" w:hAnsi="Cambria Math"/>
+                              </w:rPr>
+                              <m:t>a</m:t>
+                            </m:r>
+                          </m:e>
+                          <m:sub>
+                            <m:r>
+                              <w:rPr>
+                                <w:rFonts w:ascii="Cambria Math" w:hAnsi="Cambria Math"/>
+                              </w:rPr>
+                              <m:t>t</m:t>
+                            </m:r>
+                          </m:sub>
+                        </m:sSub>
+                        <m:r>
+                          <w:rPr>
+                            <w:rFonts w:ascii="Cambria Math" w:hAnsi="Cambria Math"/>
+                          </w:rPr>
+                          <m:t>|</m:t>
+                        </m:r>
+                        <m:sSub>
+                          <m:sSubPr>
+                            <m:ctrlPr>
+                              <w:rPr>
+                                <w:rFonts w:ascii="Cambria Math" w:hAnsi="Cambria Math"/>
+                                <w:i/>
+                              </w:rPr>
+                            </m:ctrlPr>
+                          </m:sSubPr>
+                          <m:e>
+                            <m:r>
+                              <w:rPr>
+                                <w:rFonts w:ascii="Cambria Math" w:hAnsi="Cambria Math"/>
+                              </w:rPr>
+                              <m:t>s</m:t>
+                            </m:r>
+                          </m:e>
+                          <m:sub>
+                            <m:r>
+                              <w:rPr>
+                                <w:rFonts w:ascii="Cambria Math" w:hAnsi="Cambria Math"/>
+                              </w:rPr>
+                              <m:t>t</m:t>
+                            </m:r>
+                          </m:sub>
+                        </m:sSub>
+                      </m:e>
+                    </m:d>
+                  </m:e>
+                </m:func>
+              </m:e>
+            </m:d>
+          </m:e>
+        </m:func>
+      </m:oMath>
+      <w:r>
+        <w:rPr>
+          <w:rFonts w:eastAsiaTheme="minorEastAsia"/>
+        </w:rPr>
+        <w:t xml:space="preserve"> is trivially satisfied.</w:t>
+      </w:r>
+    </w:p>
+    <w:p>
+      <w:pPr>
+        <w:rPr>
+          <w:rFonts w:eastAsiaTheme="minorEastAsia"/>
+        </w:rPr>
+      </w:pPr>
+    </w:p>
+    <w:p>
+      <w:pPr>
+        <w:rPr>
+          <w:rFonts w:eastAsiaTheme="minorEastAsia"/>
+        </w:rPr>
+      </w:pPr>
+      <w:r>
+        <w:rPr>
+          <w:rFonts w:eastAsiaTheme="minorEastAsia"/>
+        </w:rPr>
+        <w:t xml:space="preserve">( c ) </w:t>
+      </w:r>
+      <m:oMath>
+        <m:sSup>
+          <m:sSupPr>
+            <m:ctrlPr>
+              <w:rPr>
+                <w:rFonts w:ascii="Cambria Math" w:eastAsiaTheme="minorEastAsia" w:hAnsi="Cambria Math"/>
+                <w:i/>
+              </w:rPr>
+            </m:ctrlPr>
+          </m:sSupPr>
+          <m:e>
+            <m:r>
+              <w:rPr>
+                <w:rFonts w:ascii="Cambria Math" w:eastAsiaTheme="minorEastAsia" w:hAnsi="Cambria Math"/>
+              </w:rPr>
+              <m:t>Q</m:t>
+            </m:r>
+          </m:e>
+          <m:sup>
+            <m:r>
+              <w:rPr>
+                <w:rFonts w:ascii="Cambria Math" w:eastAsiaTheme="minorEastAsia" w:hAnsi="Cambria Math"/>
+              </w:rPr>
+              <m:t>π,γ</m:t>
+            </m:r>
+          </m:sup>
+        </m:sSup>
+        <m:d>
+          <m:dPr>
+            <m:ctrlPr>
+              <w:rPr>
+                <w:rFonts w:ascii="Cambria Math" w:eastAsiaTheme="minorEastAsia" w:hAnsi="Cambria Math"/>
+                <w:i/>
+              </w:rPr>
+            </m:ctrlPr>
+          </m:dPr>
+          <m:e>
+            <m:sSub>
+              <m:sSubPr>
+                <m:ctrlPr>
+                  <w:rPr>
+                    <w:rFonts w:ascii="Cambria Math" w:eastAsiaTheme="minorEastAsia" w:hAnsi="Cambria Math"/>
+                    <w:i/>
+                  </w:rPr>
+                </m:ctrlPr>
+              </m:sSubPr>
+              <m:e>
+                <m:r>
+                  <w:rPr>
+                    <w:rFonts w:ascii="Cambria Math" w:eastAsiaTheme="minorEastAsia" w:hAnsi="Cambria Math"/>
+                  </w:rPr>
+                  <m:t>s</m:t>
+                </m:r>
+              </m:e>
+              <m:sub>
+                <m:r>
+                  <w:rPr>
+                    <w:rFonts w:ascii="Cambria Math" w:eastAsiaTheme="minorEastAsia" w:hAnsi="Cambria Math"/>
+                  </w:rPr>
+                  <m:t>t</m:t>
+                </m:r>
+              </m:sub>
+            </m:sSub>
+            <m:r>
+              <w:rPr>
+                <w:rFonts w:ascii="Cambria Math" w:eastAsiaTheme="minorEastAsia" w:hAnsi="Cambria Math"/>
+              </w:rPr>
+              <m:t>,</m:t>
+            </m:r>
+            <m:sSub>
+              <m:sSubPr>
+                <m:ctrlPr>
+                  <w:rPr>
+                    <w:rFonts w:ascii="Cambria Math" w:eastAsiaTheme="minorEastAsia" w:hAnsi="Cambria Math"/>
+                    <w:i/>
+                  </w:rPr>
+                </m:ctrlPr>
+              </m:sSubPr>
+              <m:e>
+                <m:r>
+                  <w:rPr>
+                    <w:rFonts w:ascii="Cambria Math" w:eastAsiaTheme="minorEastAsia" w:hAnsi="Cambria Math"/>
+                  </w:rPr>
+                  <m:t>a</m:t>
+                </m:r>
+              </m:e>
+              <m:sub>
+                <m:r>
+                  <w:rPr>
+                    <w:rFonts w:ascii="Cambria Math" w:eastAsiaTheme="minorEastAsia" w:hAnsi="Cambria Math"/>
+                  </w:rPr>
+                  <m:t>t</m:t>
+                </m:r>
+              </m:sub>
+            </m:sSub>
+          </m:e>
+        </m:d>
+      </m:oMath>
+      <w:r>
+        <w:rPr>
+          <w:rFonts w:eastAsiaTheme="minorEastAsia"/>
+        </w:rPr>
+        <w:t xml:space="preserve"> </w:t>
+      </w:r>
+      <w:r>
+        <w:rPr>
+          <w:rFonts w:eastAsiaTheme="minorEastAsia"/>
+        </w:rPr>
+        <w:t xml:space="preserve">is an </w:t>
+      </w:r>
+      <m:oMath>
+        <m:r>
+          <w:rPr>
+            <w:rFonts w:ascii="Cambria Math" w:hAnsi="Cambria Math"/>
+          </w:rPr>
+          <m:t>γ</m:t>
+        </m:r>
+      </m:oMath>
+      <w:r>
+        <w:rPr>
+          <w:rFonts w:eastAsiaTheme="minorEastAsia"/>
+        </w:rPr>
+        <w:t>-just advantage estimator</w:t>
+      </w:r>
+    </w:p>
+    <w:p>
+      <w:pPr>
+        <w:rPr>
+          <w:rFonts w:eastAsiaTheme="minorEastAsia"/>
+        </w:rPr>
+      </w:pPr>
+      <w:r>
+        <w:t xml:space="preserve">For </w:t>
+      </w:r>
+      <m:oMath>
+        <m:sSub>
+          <m:sSubPr>
+            <m:ctrlPr>
+              <w:rPr>
+                <w:rFonts w:ascii="Cambria Math" w:eastAsiaTheme="minorEastAsia" w:hAnsi="Cambria Math"/>
+                <w:i/>
+              </w:rPr>
+            </m:ctrlPr>
+          </m:sSubPr>
+          <m:e>
+            <m:acc>
+              <m:accPr>
+                <m:ctrlPr>
+                  <w:rPr>
+                    <w:rFonts w:ascii="Cambria Math" w:eastAsiaTheme="minorEastAsia" w:hAnsi="Cambria Math"/>
+                    <w:i/>
+                  </w:rPr>
+                </m:ctrlPr>
+              </m:accPr>
+              <m:e>
+                <m:r>
+                  <w:rPr>
+                    <w:rFonts w:ascii="Cambria Math" w:eastAsiaTheme="minorEastAsia" w:hAnsi="Cambria Math"/>
+                  </w:rPr>
+                  <m:t>A</m:t>
+                </m:r>
+              </m:e>
+            </m:acc>
+          </m:e>
+          <m:sub>
+            <m:r>
+              <w:rPr>
+                <w:rFonts w:ascii="Cambria Math" w:eastAsiaTheme="minorEastAsia" w:hAnsi="Cambria Math"/>
+              </w:rPr>
+              <m:t>t</m:t>
+            </m:r>
+          </m:sub>
+        </m:sSub>
+        <m:r>
+          <w:rPr>
+            <w:rFonts w:ascii="Cambria Math" w:eastAsiaTheme="minorEastAsia" w:hAnsi="Cambria Math"/>
+          </w:rPr>
+          <m:t>=</m:t>
+        </m:r>
+        <m:sSup>
+          <m:sSupPr>
+            <m:ctrlPr>
+              <w:rPr>
+                <w:rFonts w:ascii="Cambria Math" w:eastAsiaTheme="minorEastAsia" w:hAnsi="Cambria Math"/>
+                <w:i/>
+              </w:rPr>
+            </m:ctrlPr>
+          </m:sSupPr>
+          <m:e>
+            <m:r>
+              <w:rPr>
+                <w:rFonts w:ascii="Cambria Math" w:eastAsiaTheme="minorEastAsia" w:hAnsi="Cambria Math"/>
+              </w:rPr>
+              <m:t>Q</m:t>
+            </m:r>
+          </m:e>
+          <m:sup>
+            <m:r>
+              <w:rPr>
+                <w:rFonts w:ascii="Cambria Math" w:eastAsiaTheme="minorEastAsia" w:hAnsi="Cambria Math"/>
+              </w:rPr>
+              <m:t>π,γ</m:t>
+            </m:r>
+          </m:sup>
+        </m:sSup>
+        <m:d>
+          <m:dPr>
+            <m:ctrlPr>
+              <w:rPr>
+                <w:rFonts w:ascii="Cambria Math" w:eastAsiaTheme="minorEastAsia" w:hAnsi="Cambria Math"/>
+                <w:i/>
+              </w:rPr>
+            </m:ctrlPr>
+          </m:dPr>
+          <m:e>
+            <m:sSub>
+              <m:sSubPr>
+                <m:ctrlPr>
+                  <w:rPr>
+                    <w:rFonts w:ascii="Cambria Math" w:eastAsiaTheme="minorEastAsia" w:hAnsi="Cambria Math"/>
+                    <w:i/>
+                  </w:rPr>
+                </m:ctrlPr>
+              </m:sSubPr>
+              <m:e>
+                <m:r>
+                  <w:rPr>
+                    <w:rFonts w:ascii="Cambria Math" w:eastAsiaTheme="minorEastAsia" w:hAnsi="Cambria Math"/>
+                  </w:rPr>
+                  <m:t>s</m:t>
+                </m:r>
+              </m:e>
+              <m:sub>
+                <m:r>
+                  <w:rPr>
+                    <w:rFonts w:ascii="Cambria Math" w:eastAsiaTheme="minorEastAsia" w:hAnsi="Cambria Math"/>
+                  </w:rPr>
+                  <m:t>t</m:t>
+                </m:r>
+              </m:sub>
+            </m:sSub>
+            <m:r>
+              <w:rPr>
+                <w:rFonts w:ascii="Cambria Math" w:eastAsiaTheme="minorEastAsia" w:hAnsi="Cambria Math"/>
+              </w:rPr>
+              <m:t>,</m:t>
+            </m:r>
+            <m:sSub>
+              <m:sSubPr>
+                <m:ctrlPr>
+                  <w:rPr>
+                    <w:rFonts w:ascii="Cambria Math" w:eastAsiaTheme="minorEastAsia" w:hAnsi="Cambria Math"/>
+                    <w:i/>
+                  </w:rPr>
+                </m:ctrlPr>
+              </m:sSubPr>
+              <m:e>
+                <m:r>
+                  <w:rPr>
+                    <w:rFonts w:ascii="Cambria Math" w:eastAsiaTheme="minorEastAsia" w:hAnsi="Cambria Math"/>
+                  </w:rPr>
+                  <m:t>a</m:t>
+                </m:r>
+              </m:e>
+              <m:sub>
+                <m:r>
+                  <w:rPr>
+                    <w:rFonts w:ascii="Cambria Math" w:eastAsiaTheme="minorEastAsia" w:hAnsi="Cambria Math"/>
+                  </w:rPr>
+                  <m:t>t</m:t>
+                </m:r>
+              </m:sub>
+            </m:sSub>
+          </m:e>
+        </m:d>
+      </m:oMath>
+      <w:r>
+        <w:t xml:space="preserve"> </w:t>
+      </w:r>
+      <w:r>
+        <w:t>we want to prove the identity</w:t>
+      </w:r>
+      <w:r>
+        <w:t xml:space="preserve"> </w:t>
+      </w:r>
+      <m:oMath>
+        <m:func>
+          <m:funcPr>
+            <m:ctrlPr>
+              <w:rPr>
+                <w:rFonts w:ascii="Cambria Math" w:hAnsi="Cambria Math"/>
+                <w:i/>
+              </w:rPr>
+            </m:ctrlPr>
+          </m:funcPr>
+          <m:fName>
+            <m:limLow>
+              <m:limLowPr>
+                <m:ctrlPr>
+                  <w:rPr>
+                    <w:rFonts w:ascii="Cambria Math" w:hAnsi="Cambria Math"/>
+                    <w:i/>
+                  </w:rPr>
+                </m:ctrlPr>
+              </m:limLowPr>
+              <m:e>
+                <m:r>
+                  <m:rPr>
+                    <m:scr m:val="double-struck"/>
+                    <m:sty m:val="p"/>
+                  </m:rPr>
+                  <w:rPr>
+                    <w:rFonts w:ascii="Cambria Math" w:hAnsi="Cambria Math"/>
+                  </w:rPr>
+                  <m:t>E</m:t>
+                </m:r>
+              </m:e>
+              <m:lim>
+                <m:sSub>
+                  <m:sSubPr>
+                    <m:ctrlPr>
+                      <w:rPr>
+                        <w:rFonts w:ascii="Cambria Math" w:hAnsi="Cambria Math"/>
+                        <w:i/>
+                      </w:rPr>
+                    </m:ctrlPr>
+                  </m:sSubPr>
+                  <m:e>
+                    <m:r>
+                      <w:rPr>
+                        <w:rFonts w:ascii="Cambria Math" w:hAnsi="Cambria Math"/>
+                      </w:rPr>
+                      <m:t>s</m:t>
+                    </m:r>
+                  </m:e>
+                  <m:sub>
+                    <m:r>
+                      <w:rPr>
+                        <w:rFonts w:ascii="Cambria Math" w:hAnsi="Cambria Math"/>
+                      </w:rPr>
+                      <m:t>0:∞</m:t>
+                    </m:r>
+                  </m:sub>
+                </m:sSub>
+                <m:r>
+                  <w:rPr>
+                    <w:rFonts w:ascii="Cambria Math" w:hAnsi="Cambria Math"/>
+                  </w:rPr>
+                  <m:t>,</m:t>
+                </m:r>
+                <m:sSub>
+                  <m:sSubPr>
+                    <m:ctrlPr>
+                      <w:rPr>
+                        <w:rFonts w:ascii="Cambria Math" w:hAnsi="Cambria Math"/>
+                        <w:i/>
+                      </w:rPr>
+                    </m:ctrlPr>
+                  </m:sSubPr>
+                  <m:e>
+                    <m:r>
+                      <w:rPr>
+                        <w:rFonts w:ascii="Cambria Math" w:hAnsi="Cambria Math"/>
+                      </w:rPr>
+                      <m:t>a</m:t>
+                    </m:r>
+                  </m:e>
+                  <m:sub>
+                    <m:r>
+                      <w:rPr>
+                        <w:rFonts w:ascii="Cambria Math" w:hAnsi="Cambria Math"/>
+                      </w:rPr>
+                      <m:t>0:∞</m:t>
+                    </m:r>
+                  </m:sub>
+                </m:sSub>
+              </m:lim>
+            </m:limLow>
+          </m:fName>
+          <m:e>
+            <m:d>
+              <m:dPr>
+                <m:begChr m:val="["/>
+                <m:endChr m:val="]"/>
+                <m:ctrlPr>
+                  <w:rPr>
+                    <w:rFonts w:ascii="Cambria Math" w:hAnsi="Cambria Math"/>
+                    <w:i/>
+                  </w:rPr>
+                </m:ctrlPr>
+              </m:dPr>
+              <m:e>
+                <m:sSub>
+                  <m:sSubPr>
+                    <m:ctrlPr>
+                      <w:rPr>
+                        <w:rFonts w:ascii="Cambria Math" w:eastAsiaTheme="minorEastAsia" w:hAnsi="Cambria Math"/>
+                        <w:i/>
+                      </w:rPr>
+                    </m:ctrlPr>
+                  </m:sSubPr>
+                  <m:e>
+                    <m:acc>
+                      <m:accPr>
+                        <m:ctrlPr>
+                          <w:rPr>
+                            <w:rFonts w:ascii="Cambria Math" w:eastAsiaTheme="minorEastAsia" w:hAnsi="Cambria Math"/>
+                            <w:i/>
+                          </w:rPr>
+                        </m:ctrlPr>
+                      </m:accPr>
+                      <m:e>
+                        <m:r>
+                          <w:rPr>
+                            <w:rFonts w:ascii="Cambria Math" w:eastAsiaTheme="minorEastAsia" w:hAnsi="Cambria Math"/>
+                          </w:rPr>
+                          <m:t>A</m:t>
+                        </m:r>
+                      </m:e>
+                    </m:acc>
+                  </m:e>
+                  <m:sub>
+                    <m:r>
+                      <w:rPr>
+                        <w:rFonts w:ascii="Cambria Math" w:eastAsiaTheme="minorEastAsia" w:hAnsi="Cambria Math"/>
+                      </w:rPr>
+                      <m:t>t</m:t>
+                    </m:r>
+                  </m:sub>
+                </m:sSub>
+                <m:d>
+                  <m:dPr>
+                    <m:ctrlPr>
+                      <w:rPr>
+                        <w:rFonts w:ascii="Cambria Math" w:eastAsiaTheme="minorEastAsia" w:hAnsi="Cambria Math"/>
+                        <w:i/>
+                      </w:rPr>
+                    </m:ctrlPr>
+                  </m:dPr>
+                  <m:e>
+                    <m:sSub>
+                      <m:sSubPr>
+                        <m:ctrlPr>
+                          <w:rPr>
+                            <w:rFonts w:ascii="Cambria Math" w:hAnsi="Cambria Math"/>
+                            <w:i/>
+                          </w:rPr>
+                        </m:ctrlPr>
+                      </m:sSubPr>
+                      <m:e>
+                        <m:r>
+                          <w:rPr>
+                            <w:rFonts w:ascii="Cambria Math" w:hAnsi="Cambria Math"/>
+                          </w:rPr>
+                          <m:t>s</m:t>
+                        </m:r>
+                      </m:e>
+                      <m:sub>
+                        <m:r>
+                          <w:rPr>
+                            <w:rFonts w:ascii="Cambria Math" w:hAnsi="Cambria Math"/>
+                          </w:rPr>
+                          <m:t>0:∞</m:t>
+                        </m:r>
+                      </m:sub>
+                    </m:sSub>
+                    <m:r>
+                      <w:rPr>
+                        <w:rFonts w:ascii="Cambria Math" w:hAnsi="Cambria Math"/>
+                      </w:rPr>
+                      <m:t>,</m:t>
+                    </m:r>
+                    <m:sSub>
+                      <m:sSubPr>
+                        <m:ctrlPr>
+                          <w:rPr>
+                            <w:rFonts w:ascii="Cambria Math" w:hAnsi="Cambria Math"/>
+                            <w:i/>
+                          </w:rPr>
+                        </m:ctrlPr>
+                      </m:sSubPr>
+                      <m:e>
+                        <m:r>
+                          <w:rPr>
+                            <w:rFonts w:ascii="Cambria Math" w:hAnsi="Cambria Math"/>
+                          </w:rPr>
+                          <m:t>a</m:t>
+                        </m:r>
+                      </m:e>
+                      <m:sub>
+                        <m:r>
+                          <w:rPr>
+                            <w:rFonts w:ascii="Cambria Math" w:hAnsi="Cambria Math"/>
+                          </w:rPr>
+                          <m:t>0:∞</m:t>
+                        </m:r>
+                      </m:sub>
+                    </m:sSub>
+                  </m:e>
+                </m:d>
+                <m:sSub>
+                  <m:sSubPr>
+                    <m:ctrlPr>
+                      <w:rPr>
+                        <w:rFonts w:ascii="Cambria Math" w:hAnsi="Cambria Math"/>
+                        <w:i/>
+                      </w:rPr>
+                    </m:ctrlPr>
+                  </m:sSubPr>
+                  <m:e>
+                    <m:r>
+                      <m:rPr>
+                        <m:sty m:val="p"/>
+                      </m:rPr>
+                      <w:rPr>
+                        <w:rFonts w:ascii="Cambria Math" w:hAnsi="Cambria Math"/>
+                      </w:rPr>
+                      <m:t>∇</m:t>
+                    </m:r>
+                  </m:e>
+                  <m:sub>
+                    <m:r>
+                      <w:rPr>
+                        <w:rFonts w:ascii="Cambria Math" w:hAnsi="Cambria Math"/>
+                      </w:rPr>
+                      <m:t>θ</m:t>
+                    </m:r>
+                  </m:sub>
+                </m:sSub>
+                <m:func>
+                  <m:funcPr>
+                    <m:ctrlPr>
+                      <w:rPr>
+                        <w:rFonts w:ascii="Cambria Math" w:hAnsi="Cambria Math"/>
+                        <w:i/>
+                      </w:rPr>
+                    </m:ctrlPr>
+                  </m:funcPr>
+                  <m:fName>
+                    <m:r>
+                      <m:rPr>
+                        <m:sty m:val="p"/>
+                      </m:rPr>
+                      <w:rPr>
+                        <w:rFonts w:ascii="Cambria Math" w:hAnsi="Cambria Math"/>
+                      </w:rPr>
+                      <m:t>log</m:t>
+                    </m:r>
+                  </m:fName>
+                  <m:e>
+                    <m:sSub>
+                      <m:sSubPr>
+                        <m:ctrlPr>
+                          <w:rPr>
+                            <w:rFonts w:ascii="Cambria Math" w:hAnsi="Cambria Math"/>
+                            <w:i/>
+                          </w:rPr>
+                        </m:ctrlPr>
+                      </m:sSubPr>
+                      <m:e>
+                        <m:r>
+                          <w:rPr>
+                            <w:rFonts w:ascii="Cambria Math" w:hAnsi="Cambria Math"/>
+                          </w:rPr>
+                          <m:t>π</m:t>
+                        </m:r>
+                      </m:e>
+                      <m:sub>
+                        <m:r>
+                          <w:rPr>
+                            <w:rFonts w:ascii="Cambria Math" w:hAnsi="Cambria Math"/>
+                          </w:rPr>
+                          <m:t>θ</m:t>
+                        </m:r>
+                      </m:sub>
+                    </m:sSub>
+                    <m:d>
+                      <m:dPr>
+                        <m:ctrlPr>
+                          <w:rPr>
+                            <w:rFonts w:ascii="Cambria Math" w:hAnsi="Cambria Math"/>
+                            <w:i/>
+                          </w:rPr>
+                        </m:ctrlPr>
+                      </m:dPr>
+                      <m:e>
+                        <m:sSub>
+                          <m:sSubPr>
+                            <m:ctrlPr>
+                              <w:rPr>
+                                <w:rFonts w:ascii="Cambria Math" w:hAnsi="Cambria Math"/>
+                                <w:i/>
+                              </w:rPr>
+                            </m:ctrlPr>
+                          </m:sSubPr>
+                          <m:e>
+                            <m:r>
+                              <w:rPr>
+                                <w:rFonts w:ascii="Cambria Math" w:hAnsi="Cambria Math"/>
+                              </w:rPr>
+                              <m:t>a</m:t>
+                            </m:r>
+                          </m:e>
+                          <m:sub>
+                            <m:r>
+                              <w:rPr>
+                                <w:rFonts w:ascii="Cambria Math" w:hAnsi="Cambria Math"/>
+                              </w:rPr>
+                              <m:t>t</m:t>
+                            </m:r>
+                          </m:sub>
+                        </m:sSub>
+                        <m:r>
+                          <w:rPr>
+                            <w:rFonts w:ascii="Cambria Math" w:hAnsi="Cambria Math"/>
+                          </w:rPr>
+                          <m:t>|</m:t>
+                        </m:r>
+                        <m:sSub>
+                          <m:sSubPr>
+                            <m:ctrlPr>
+                              <w:rPr>
+                                <w:rFonts w:ascii="Cambria Math" w:hAnsi="Cambria Math"/>
+                                <w:i/>
+                              </w:rPr>
+                            </m:ctrlPr>
+                          </m:sSubPr>
+                          <m:e>
+                            <m:r>
+                              <w:rPr>
+                                <w:rFonts w:ascii="Cambria Math" w:hAnsi="Cambria Math"/>
+                              </w:rPr>
+                              <m:t>s</m:t>
+                            </m:r>
+                          </m:e>
+                          <m:sub>
+                            <m:r>
+                              <w:rPr>
+                                <w:rFonts w:ascii="Cambria Math" w:hAnsi="Cambria Math"/>
+                              </w:rPr>
+                              <m:t>t</m:t>
+                            </m:r>
+                          </m:sub>
+                        </m:sSub>
+                      </m:e>
+                    </m:d>
+                  </m:e>
+                </m:func>
+              </m:e>
+            </m:d>
+          </m:e>
+        </m:func>
+        <m:r>
+          <w:rPr>
+            <w:rFonts w:ascii="Cambria Math" w:hAnsi="Cambria Math"/>
+          </w:rPr>
+          <m:t>=</m:t>
+        </m:r>
+        <m:func>
+          <m:funcPr>
+            <m:ctrlPr>
+              <w:rPr>
+                <w:rFonts w:ascii="Cambria Math" w:hAnsi="Cambria Math"/>
+                <w:i/>
+              </w:rPr>
+            </m:ctrlPr>
+          </m:funcPr>
+          <m:fName>
+            <m:limLow>
+              <m:limLowPr>
+                <m:ctrlPr>
+                  <w:rPr>
+                    <w:rFonts w:ascii="Cambria Math" w:hAnsi="Cambria Math"/>
+                    <w:i/>
+                  </w:rPr>
+                </m:ctrlPr>
+              </m:limLowPr>
+              <m:e>
+                <m:r>
+                  <m:rPr>
+                    <m:scr m:val="double-struck"/>
+                    <m:sty m:val="p"/>
+                  </m:rPr>
+                  <w:rPr>
+                    <w:rFonts w:ascii="Cambria Math" w:hAnsi="Cambria Math"/>
+                  </w:rPr>
+                  <m:t>E</m:t>
+                </m:r>
+              </m:e>
+              <m:lim>
+                <m:sSub>
+                  <m:sSubPr>
+                    <m:ctrlPr>
+                      <w:rPr>
+                        <w:rFonts w:ascii="Cambria Math" w:hAnsi="Cambria Math"/>
+                        <w:i/>
+                      </w:rPr>
+                    </m:ctrlPr>
+                  </m:sSubPr>
+                  <m:e>
+                    <m:r>
+                      <w:rPr>
+                        <w:rFonts w:ascii="Cambria Math" w:hAnsi="Cambria Math"/>
+                      </w:rPr>
+                      <m:t>s</m:t>
+                    </m:r>
+                  </m:e>
+                  <m:sub>
+                    <m:r>
+                      <w:rPr>
+                        <w:rFonts w:ascii="Cambria Math" w:hAnsi="Cambria Math"/>
+                      </w:rPr>
+                      <m:t>0:∞</m:t>
+                    </m:r>
+                  </m:sub>
+                </m:sSub>
+                <m:r>
+                  <w:rPr>
+                    <w:rFonts w:ascii="Cambria Math" w:hAnsi="Cambria Math"/>
+                  </w:rPr>
+                  <m:t>,</m:t>
+                </m:r>
+                <m:sSub>
+                  <m:sSubPr>
+                    <m:ctrlPr>
+                      <w:rPr>
+                        <w:rFonts w:ascii="Cambria Math" w:hAnsi="Cambria Math"/>
+                        <w:i/>
+                      </w:rPr>
+                    </m:ctrlPr>
+                  </m:sSubPr>
+                  <m:e>
+                    <m:r>
+                      <w:rPr>
+                        <w:rFonts w:ascii="Cambria Math" w:hAnsi="Cambria Math"/>
+                      </w:rPr>
+                      <m:t>a</m:t>
+                    </m:r>
+                  </m:e>
+                  <m:sub>
+                    <m:r>
+                      <w:rPr>
+                        <w:rFonts w:ascii="Cambria Math" w:hAnsi="Cambria Math"/>
+                      </w:rPr>
+                      <m:t>0:∞</m:t>
+                    </m:r>
+                  </m:sub>
+                </m:sSub>
+              </m:lim>
+            </m:limLow>
+          </m:fName>
+          <m:e>
+            <m:d>
+              <m:dPr>
+                <m:begChr m:val="["/>
+                <m:endChr m:val="]"/>
+                <m:ctrlPr>
+                  <w:rPr>
+                    <w:rFonts w:ascii="Cambria Math" w:hAnsi="Cambria Math"/>
+                    <w:i/>
+                  </w:rPr>
+                </m:ctrlPr>
+              </m:dPr>
+              <m:e>
+                <m:sSup>
+                  <m:sSupPr>
+                    <m:ctrlPr>
+                      <w:rPr>
+                        <w:rFonts w:ascii="Cambria Math" w:hAnsi="Cambria Math"/>
+                        <w:i/>
+                      </w:rPr>
+                    </m:ctrlPr>
+                  </m:sSupPr>
+                  <m:e>
+                    <m:r>
+                      <w:rPr>
+                        <w:rFonts w:ascii="Cambria Math" w:hAnsi="Cambria Math"/>
+                      </w:rPr>
+                      <m:t>A</m:t>
+                    </m:r>
+                  </m:e>
+                  <m:sup>
+                    <m:r>
+                      <w:rPr>
+                        <w:rFonts w:ascii="Cambria Math" w:hAnsi="Cambria Math"/>
+                      </w:rPr>
+                      <m:t>π,γ</m:t>
+                    </m:r>
+                  </m:sup>
+                </m:sSup>
+                <m:d>
+                  <m:dPr>
+                    <m:ctrlPr>
+                      <w:rPr>
+                        <w:rFonts w:ascii="Cambria Math" w:hAnsi="Cambria Math"/>
+                        <w:i/>
+                      </w:rPr>
+                    </m:ctrlPr>
+                  </m:dPr>
+                  <m:e>
+                    <m:sSub>
+                      <m:sSubPr>
+                        <m:ctrlPr>
+                          <w:rPr>
+                            <w:rFonts w:ascii="Cambria Math" w:hAnsi="Cambria Math"/>
+                            <w:i/>
+                          </w:rPr>
+                        </m:ctrlPr>
+                      </m:sSubPr>
+                      <m:e>
+                        <m:r>
+                          <w:rPr>
+                            <w:rFonts w:ascii="Cambria Math" w:hAnsi="Cambria Math"/>
+                          </w:rPr>
+                          <m:t>s</m:t>
+                        </m:r>
+                      </m:e>
+                      <m:sub>
+                        <m:r>
+                          <w:rPr>
+                            <w:rFonts w:ascii="Cambria Math" w:hAnsi="Cambria Math"/>
+                          </w:rPr>
+                          <m:t>t</m:t>
+                        </m:r>
+                      </m:sub>
+                    </m:sSub>
+                    <m:r>
+                      <w:rPr>
+                        <w:rFonts w:ascii="Cambria Math" w:hAnsi="Cambria Math"/>
+                      </w:rPr>
+                      <m:t>,</m:t>
+                    </m:r>
+                    <m:sSub>
+                      <m:sSubPr>
+                        <m:ctrlPr>
+                          <w:rPr>
+                            <w:rFonts w:ascii="Cambria Math" w:hAnsi="Cambria Math"/>
+                            <w:i/>
+                          </w:rPr>
+                        </m:ctrlPr>
+                      </m:sSubPr>
+                      <m:e>
+                        <m:r>
+                          <w:rPr>
+                            <w:rFonts w:ascii="Cambria Math" w:hAnsi="Cambria Math"/>
+                          </w:rPr>
+                          <m:t>a</m:t>
+                        </m:r>
+                      </m:e>
+                      <m:sub>
+                        <m:r>
+                          <w:rPr>
+                            <w:rFonts w:ascii="Cambria Math" w:hAnsi="Cambria Math"/>
+                          </w:rPr>
+                          <m:t>t</m:t>
+                        </m:r>
+                      </m:sub>
+                    </m:sSub>
+                  </m:e>
+                </m:d>
+                <m:sSub>
+                  <m:sSubPr>
+                    <m:ctrlPr>
+                      <w:rPr>
+                        <w:rFonts w:ascii="Cambria Math" w:hAnsi="Cambria Math"/>
+                        <w:i/>
+                      </w:rPr>
+                    </m:ctrlPr>
+                  </m:sSubPr>
+                  <m:e>
+                    <m:r>
+                      <m:rPr>
+                        <m:sty m:val="p"/>
+                      </m:rPr>
+                      <w:rPr>
+                        <w:rFonts w:ascii="Cambria Math" w:hAnsi="Cambria Math"/>
+                      </w:rPr>
+                      <m:t>∇</m:t>
+                    </m:r>
+                  </m:e>
+                  <m:sub>
+                    <m:r>
+                      <w:rPr>
+                        <w:rFonts w:ascii="Cambria Math" w:hAnsi="Cambria Math"/>
+                      </w:rPr>
+                      <m:t>θ</m:t>
+                    </m:r>
+                  </m:sub>
+                </m:sSub>
+                <m:func>
+                  <m:funcPr>
+                    <m:ctrlPr>
+                      <w:rPr>
+                        <w:rFonts w:ascii="Cambria Math" w:hAnsi="Cambria Math"/>
+                        <w:i/>
+                      </w:rPr>
+                    </m:ctrlPr>
+                  </m:funcPr>
+                  <m:fName>
+                    <m:r>
+                      <m:rPr>
+                        <m:sty m:val="p"/>
+                      </m:rPr>
+                      <w:rPr>
+                        <w:rFonts w:ascii="Cambria Math" w:hAnsi="Cambria Math"/>
+                      </w:rPr>
+                      <m:t>log</m:t>
+                    </m:r>
+                  </m:fName>
+                  <m:e>
+                    <m:sSub>
+                      <m:sSubPr>
+                        <m:ctrlPr>
+                          <w:rPr>
+                            <w:rFonts w:ascii="Cambria Math" w:hAnsi="Cambria Math"/>
+                            <w:i/>
+                          </w:rPr>
+                        </m:ctrlPr>
+                      </m:sSubPr>
+                      <m:e>
+                        <m:r>
+                          <w:rPr>
+                            <w:rFonts w:ascii="Cambria Math" w:hAnsi="Cambria Math"/>
+                          </w:rPr>
+                          <m:t>π</m:t>
+                        </m:r>
+                      </m:e>
+                      <m:sub>
+                        <m:r>
+                          <w:rPr>
+                            <w:rFonts w:ascii="Cambria Math" w:hAnsi="Cambria Math"/>
+                          </w:rPr>
+                          <m:t>θ</m:t>
+                        </m:r>
+                      </m:sub>
+                    </m:sSub>
+                    <m:d>
+                      <m:dPr>
+                        <m:ctrlPr>
+                          <w:rPr>
+                            <w:rFonts w:ascii="Cambria Math" w:hAnsi="Cambria Math"/>
+                            <w:i/>
+                          </w:rPr>
+                        </m:ctrlPr>
+                      </m:dPr>
+                      <m:e>
+                        <m:sSub>
+                          <m:sSubPr>
+                            <m:ctrlPr>
+                              <w:rPr>
+                                <w:rFonts w:ascii="Cambria Math" w:hAnsi="Cambria Math"/>
+                                <w:i/>
+                              </w:rPr>
+                            </m:ctrlPr>
+                          </m:sSubPr>
+                          <m:e>
+                            <m:r>
+                              <w:rPr>
+                                <w:rFonts w:ascii="Cambria Math" w:hAnsi="Cambria Math"/>
+                              </w:rPr>
+                              <m:t>a</m:t>
+                            </m:r>
+                          </m:e>
+                          <m:sub>
+                            <m:r>
+                              <w:rPr>
+                                <w:rFonts w:ascii="Cambria Math" w:hAnsi="Cambria Math"/>
+                              </w:rPr>
+                              <m:t>t</m:t>
+                            </m:r>
+                          </m:sub>
+                        </m:sSub>
+                        <m:r>
+                          <w:rPr>
+                            <w:rFonts w:ascii="Cambria Math" w:hAnsi="Cambria Math"/>
+                          </w:rPr>
+                          <m:t>|</m:t>
+                        </m:r>
+                        <m:sSub>
+                          <m:sSubPr>
+                            <m:ctrlPr>
+                              <w:rPr>
+                                <w:rFonts w:ascii="Cambria Math" w:hAnsi="Cambria Math"/>
+                                <w:i/>
+                              </w:rPr>
+                            </m:ctrlPr>
+                          </m:sSubPr>
+                          <m:e>
+                            <m:r>
+                              <w:rPr>
+                                <w:rFonts w:ascii="Cambria Math" w:hAnsi="Cambria Math"/>
+                              </w:rPr>
+                              <m:t>s</m:t>
+                            </m:r>
+                          </m:e>
+                          <m:sub>
+                            <m:r>
+                              <w:rPr>
+                                <w:rFonts w:ascii="Cambria Math" w:hAnsi="Cambria Math"/>
+                              </w:rPr>
+                              <m:t>t</m:t>
+                            </m:r>
+                          </m:sub>
+                        </m:sSub>
+                      </m:e>
+                    </m:d>
+                  </m:e>
+                </m:func>
+              </m:e>
+            </m:d>
+          </m:e>
+        </m:func>
+      </m:oMath>
+    </w:p>
+    <w:p/>
+    <w:p>
+      <w:r>
+        <w:t>The LHS of the identity to be proven is:</w:t>
+      </w:r>
+    </w:p>
+    <w:p/>
+    <w:p>
+      <w:pPr>
+        <w:rPr>
+          <w:rFonts w:eastAsiaTheme="minorEastAsia"/>
+        </w:rPr>
+      </w:pPr>
+      <m:oMath>
+        <m:func>
+          <m:funcPr>
+            <m:ctrlPr>
+              <w:rPr>
+                <w:rFonts w:ascii="Cambria Math" w:hAnsi="Cambria Math"/>
+                <w:i/>
+              </w:rPr>
+            </m:ctrlPr>
+          </m:funcPr>
+          <m:fName>
+            <m:limLow>
+              <m:limLowPr>
+                <m:ctrlPr>
+                  <w:rPr>
+                    <w:rFonts w:ascii="Cambria Math" w:hAnsi="Cambria Math"/>
+                    <w:i/>
+                  </w:rPr>
+                </m:ctrlPr>
+              </m:limLowPr>
+              <m:e>
+                <m:r>
+                  <m:rPr>
+                    <m:scr m:val="double-struck"/>
+                    <m:sty m:val="p"/>
+                  </m:rPr>
+                  <w:rPr>
+                    <w:rFonts w:ascii="Cambria Math" w:hAnsi="Cambria Math"/>
+                  </w:rPr>
+                  <m:t>E</m:t>
+                </m:r>
+              </m:e>
+              <m:lim>
+                <m:sSub>
+                  <m:sSubPr>
+                    <m:ctrlPr>
+                      <w:rPr>
+                        <w:rFonts w:ascii="Cambria Math" w:hAnsi="Cambria Math"/>
+                        <w:i/>
+                      </w:rPr>
+                    </m:ctrlPr>
+                  </m:sSubPr>
+                  <m:e>
+                    <m:r>
+                      <w:rPr>
+                        <w:rFonts w:ascii="Cambria Math" w:hAnsi="Cambria Math"/>
+                      </w:rPr>
+                      <m:t>s</m:t>
+                    </m:r>
+                  </m:e>
+                  <m:sub>
+                    <m:r>
+                      <w:rPr>
+                        <w:rFonts w:ascii="Cambria Math" w:hAnsi="Cambria Math"/>
+                      </w:rPr>
+                      <m:t>0:∞</m:t>
+                    </m:r>
+                  </m:sub>
+                </m:sSub>
+                <m:r>
+                  <w:rPr>
+                    <w:rFonts w:ascii="Cambria Math" w:hAnsi="Cambria Math"/>
+                  </w:rPr>
+                  <m:t>,</m:t>
+                </m:r>
+                <m:sSub>
+                  <m:sSubPr>
+                    <m:ctrlPr>
+                      <w:rPr>
+                        <w:rFonts w:ascii="Cambria Math" w:hAnsi="Cambria Math"/>
+                        <w:i/>
+                      </w:rPr>
+                    </m:ctrlPr>
+                  </m:sSubPr>
+                  <m:e>
+                    <m:r>
+                      <w:rPr>
+                        <w:rFonts w:ascii="Cambria Math" w:hAnsi="Cambria Math"/>
+                      </w:rPr>
+                      <m:t>a</m:t>
+                    </m:r>
+                  </m:e>
+                  <m:sub>
+                    <m:r>
+                      <w:rPr>
+                        <w:rFonts w:ascii="Cambria Math" w:hAnsi="Cambria Math"/>
+                      </w:rPr>
+                      <m:t>0:∞</m:t>
+                    </m:r>
+                  </m:sub>
+                </m:sSub>
+              </m:lim>
+            </m:limLow>
+          </m:fName>
+          <m:e>
+            <m:d>
+              <m:dPr>
+                <m:begChr m:val="["/>
+                <m:endChr m:val="]"/>
+                <m:ctrlPr>
+                  <w:rPr>
+                    <w:rFonts w:ascii="Cambria Math" w:hAnsi="Cambria Math"/>
+                    <w:i/>
+                  </w:rPr>
+                </m:ctrlPr>
+              </m:dPr>
+              <m:e>
+                <m:sSub>
+                  <m:sSubPr>
+                    <m:ctrlPr>
+                      <w:rPr>
+                        <w:rFonts w:ascii="Cambria Math" w:eastAsiaTheme="minorEastAsia" w:hAnsi="Cambria Math"/>
+                        <w:i/>
+                      </w:rPr>
+                    </m:ctrlPr>
+                  </m:sSubPr>
+                  <m:e>
+                    <m:acc>
+                      <m:accPr>
+                        <m:ctrlPr>
+                          <w:rPr>
+                            <w:rFonts w:ascii="Cambria Math" w:eastAsiaTheme="minorEastAsia" w:hAnsi="Cambria Math"/>
+                            <w:i/>
+                          </w:rPr>
+                        </m:ctrlPr>
+                      </m:accPr>
+                      <m:e>
+                        <m:r>
+                          <w:rPr>
+                            <w:rFonts w:ascii="Cambria Math" w:eastAsiaTheme="minorEastAsia" w:hAnsi="Cambria Math"/>
+                          </w:rPr>
+                          <m:t>A</m:t>
+                        </m:r>
+                      </m:e>
+                    </m:acc>
+                  </m:e>
+                  <m:sub>
+                    <m:r>
+                      <w:rPr>
+                        <w:rFonts w:ascii="Cambria Math" w:eastAsiaTheme="minorEastAsia" w:hAnsi="Cambria Math"/>
+                      </w:rPr>
+                      <m:t>t</m:t>
+                    </m:r>
+                  </m:sub>
+                </m:sSub>
+                <m:d>
+                  <m:dPr>
+                    <m:ctrlPr>
+                      <w:rPr>
+                        <w:rFonts w:ascii="Cambria Math" w:eastAsiaTheme="minorEastAsia" w:hAnsi="Cambria Math"/>
+                        <w:i/>
+                      </w:rPr>
+                    </m:ctrlPr>
+                  </m:dPr>
+                  <m:e>
+                    <m:sSub>
+                      <m:sSubPr>
+                        <m:ctrlPr>
+                          <w:rPr>
+                            <w:rFonts w:ascii="Cambria Math" w:hAnsi="Cambria Math"/>
+                            <w:i/>
+                          </w:rPr>
+                        </m:ctrlPr>
+                      </m:sSubPr>
+                      <m:e>
+                        <m:r>
+                          <w:rPr>
+                            <w:rFonts w:ascii="Cambria Math" w:hAnsi="Cambria Math"/>
+                          </w:rPr>
+                          <m:t>s</m:t>
+                        </m:r>
+                      </m:e>
+                      <m:sub>
+                        <m:r>
+                          <w:rPr>
+                            <w:rFonts w:ascii="Cambria Math" w:hAnsi="Cambria Math"/>
+                          </w:rPr>
+                          <m:t>0:∞</m:t>
+                        </m:r>
+                      </m:sub>
+                    </m:sSub>
+                    <m:r>
+                      <w:rPr>
+                        <w:rFonts w:ascii="Cambria Math" w:hAnsi="Cambria Math"/>
+                      </w:rPr>
+                      <m:t>,</m:t>
+                    </m:r>
+                    <m:sSub>
+                      <m:sSubPr>
+                        <m:ctrlPr>
+                          <w:rPr>
+                            <w:rFonts w:ascii="Cambria Math" w:hAnsi="Cambria Math"/>
+                            <w:i/>
+                          </w:rPr>
+                        </m:ctrlPr>
+                      </m:sSubPr>
+                      <m:e>
+                        <m:r>
+                          <w:rPr>
+                            <w:rFonts w:ascii="Cambria Math" w:hAnsi="Cambria Math"/>
+                          </w:rPr>
+                          <m:t>a</m:t>
+                        </m:r>
+                      </m:e>
+                      <m:sub>
+                        <m:r>
+                          <w:rPr>
+                            <w:rFonts w:ascii="Cambria Math" w:hAnsi="Cambria Math"/>
+                          </w:rPr>
+                          <m:t>0:∞</m:t>
+                        </m:r>
+                      </m:sub>
+                    </m:sSub>
+                  </m:e>
+                </m:d>
+                <m:sSub>
+                  <m:sSubPr>
+                    <m:ctrlPr>
+                      <w:rPr>
+                        <w:rFonts w:ascii="Cambria Math" w:hAnsi="Cambria Math"/>
+                        <w:i/>
+                      </w:rPr>
+                    </m:ctrlPr>
+                  </m:sSubPr>
+                  <m:e>
+                    <m:r>
+                      <m:rPr>
+                        <m:sty m:val="p"/>
+                      </m:rPr>
+                      <w:rPr>
+                        <w:rFonts w:ascii="Cambria Math" w:hAnsi="Cambria Math"/>
+                      </w:rPr>
+                      <m:t>∇</m:t>
+                    </m:r>
+                  </m:e>
+                  <m:sub>
+                    <m:r>
+                      <w:rPr>
+                        <w:rFonts w:ascii="Cambria Math" w:hAnsi="Cambria Math"/>
+                      </w:rPr>
+                      <m:t>θ</m:t>
+                    </m:r>
+                  </m:sub>
+                </m:sSub>
+                <m:func>
+                  <m:funcPr>
+                    <m:ctrlPr>
+                      <w:rPr>
+                        <w:rFonts w:ascii="Cambria Math" w:hAnsi="Cambria Math"/>
+                        <w:i/>
+                      </w:rPr>
+                    </m:ctrlPr>
+                  </m:funcPr>
+                  <m:fName>
+                    <m:r>
+                      <m:rPr>
+                        <m:sty m:val="p"/>
+                      </m:rPr>
+                      <w:rPr>
+                        <w:rFonts w:ascii="Cambria Math" w:hAnsi="Cambria Math"/>
+                      </w:rPr>
+                      <m:t>log</m:t>
+                    </m:r>
+                  </m:fName>
+                  <m:e>
+                    <m:sSub>
+                      <m:sSubPr>
+                        <m:ctrlPr>
+                          <w:rPr>
+                            <w:rFonts w:ascii="Cambria Math" w:hAnsi="Cambria Math"/>
+                            <w:i/>
+                          </w:rPr>
+                        </m:ctrlPr>
+                      </m:sSubPr>
+                      <m:e>
+                        <m:r>
+                          <w:rPr>
+                            <w:rFonts w:ascii="Cambria Math" w:hAnsi="Cambria Math"/>
+                          </w:rPr>
+                          <m:t>π</m:t>
+                        </m:r>
+                      </m:e>
+                      <m:sub>
+                        <m:r>
+                          <w:rPr>
+                            <w:rFonts w:ascii="Cambria Math" w:hAnsi="Cambria Math"/>
+                          </w:rPr>
+                          <m:t>θ</m:t>
+                        </m:r>
+                      </m:sub>
+                    </m:sSub>
+                    <m:d>
+                      <m:dPr>
+                        <m:ctrlPr>
+                          <w:rPr>
+                            <w:rFonts w:ascii="Cambria Math" w:hAnsi="Cambria Math"/>
+                            <w:i/>
+                          </w:rPr>
+                        </m:ctrlPr>
+                      </m:dPr>
+                      <m:e>
+                        <m:sSub>
+                          <m:sSubPr>
+                            <m:ctrlPr>
+                              <w:rPr>
+                                <w:rFonts w:ascii="Cambria Math" w:hAnsi="Cambria Math"/>
+                                <w:i/>
+                              </w:rPr>
+                            </m:ctrlPr>
+                          </m:sSubPr>
+                          <m:e>
+                            <m:r>
+                              <w:rPr>
+                                <w:rFonts w:ascii="Cambria Math" w:hAnsi="Cambria Math"/>
+                              </w:rPr>
+                              <m:t>a</m:t>
+                            </m:r>
+                          </m:e>
+                          <m:sub>
+                            <m:r>
+                              <w:rPr>
+                                <w:rFonts w:ascii="Cambria Math" w:hAnsi="Cambria Math"/>
+                              </w:rPr>
+                              <m:t>t</m:t>
+                            </m:r>
+                          </m:sub>
+                        </m:sSub>
+                        <m:r>
+                          <w:rPr>
+                            <w:rFonts w:ascii="Cambria Math" w:hAnsi="Cambria Math"/>
+                          </w:rPr>
+                          <m:t>|</m:t>
+                        </m:r>
+                        <m:sSub>
+                          <m:sSubPr>
+                            <m:ctrlPr>
+                              <w:rPr>
+                                <w:rFonts w:ascii="Cambria Math" w:hAnsi="Cambria Math"/>
+                                <w:i/>
+                              </w:rPr>
+                            </m:ctrlPr>
+                          </m:sSubPr>
+                          <m:e>
+                            <m:r>
+                              <w:rPr>
+                                <w:rFonts w:ascii="Cambria Math" w:hAnsi="Cambria Math"/>
+                              </w:rPr>
+                              <m:t>s</m:t>
+                            </m:r>
+                          </m:e>
+                          <m:sub>
+                            <m:r>
+                              <w:rPr>
+                                <w:rFonts w:ascii="Cambria Math" w:hAnsi="Cambria Math"/>
+                              </w:rPr>
+                              <m:t>t</m:t>
+                            </m:r>
+                          </m:sub>
+                        </m:sSub>
+                      </m:e>
+                    </m:d>
+                  </m:e>
+                </m:func>
+              </m:e>
+            </m:d>
+          </m:e>
+        </m:func>
+        <m:r>
+          <w:rPr>
+            <w:rFonts w:ascii="Cambria Math" w:hAnsi="Cambria Math"/>
+          </w:rPr>
+          <m:t>=</m:t>
+        </m:r>
+        <m:func>
+          <m:funcPr>
+            <m:ctrlPr>
+              <w:rPr>
+                <w:rFonts w:ascii="Cambria Math" w:hAnsi="Cambria Math"/>
+                <w:i/>
+              </w:rPr>
+            </m:ctrlPr>
+          </m:funcPr>
+          <m:fName>
+            <m:limLow>
+              <m:limLowPr>
+                <m:ctrlPr>
+                  <w:rPr>
+                    <w:rFonts w:ascii="Cambria Math" w:hAnsi="Cambria Math"/>
+                    <w:i/>
+                  </w:rPr>
+                </m:ctrlPr>
+              </m:limLowPr>
+              <m:e>
+                <m:r>
+                  <m:rPr>
+                    <m:scr m:val="double-struck"/>
+                    <m:sty m:val="p"/>
+                  </m:rPr>
+                  <w:rPr>
+                    <w:rFonts w:ascii="Cambria Math" w:hAnsi="Cambria Math"/>
+                  </w:rPr>
+                  <m:t>E</m:t>
+                </m:r>
+              </m:e>
+              <m:lim>
+                <m:sSub>
+                  <m:sSubPr>
+                    <m:ctrlPr>
+                      <w:rPr>
+                        <w:rFonts w:ascii="Cambria Math" w:hAnsi="Cambria Math"/>
+                        <w:i/>
+                      </w:rPr>
+                    </m:ctrlPr>
+                  </m:sSubPr>
+                  <m:e>
+                    <m:r>
+                      <w:rPr>
+                        <w:rFonts w:ascii="Cambria Math" w:hAnsi="Cambria Math"/>
+                      </w:rPr>
+                      <m:t>s</m:t>
+                    </m:r>
+                  </m:e>
+                  <m:sub>
+                    <m:r>
+                      <w:rPr>
+                        <w:rFonts w:ascii="Cambria Math" w:hAnsi="Cambria Math"/>
+                      </w:rPr>
+                      <m:t>0:∞</m:t>
+                    </m:r>
+                  </m:sub>
+                </m:sSub>
+                <m:r>
+                  <w:rPr>
+                    <w:rFonts w:ascii="Cambria Math" w:hAnsi="Cambria Math"/>
+                  </w:rPr>
+                  <m:t>,</m:t>
+                </m:r>
+                <m:sSub>
+                  <m:sSubPr>
+                    <m:ctrlPr>
+                      <w:rPr>
+                        <w:rFonts w:ascii="Cambria Math" w:hAnsi="Cambria Math"/>
+                        <w:i/>
+                      </w:rPr>
+                    </m:ctrlPr>
+                  </m:sSubPr>
+                  <m:e>
+                    <m:r>
+                      <w:rPr>
+                        <w:rFonts w:ascii="Cambria Math" w:hAnsi="Cambria Math"/>
+                      </w:rPr>
+                      <m:t>a</m:t>
+                    </m:r>
+                  </m:e>
+                  <m:sub>
+                    <m:r>
+                      <w:rPr>
+                        <w:rFonts w:ascii="Cambria Math" w:hAnsi="Cambria Math"/>
+                      </w:rPr>
+                      <m:t>0:∞</m:t>
+                    </m:r>
+                  </m:sub>
+                </m:sSub>
+              </m:lim>
+            </m:limLow>
+          </m:fName>
+          <m:e>
+            <m:d>
+              <m:dPr>
+                <m:begChr m:val="["/>
+                <m:endChr m:val="]"/>
+                <m:ctrlPr>
+                  <w:rPr>
+                    <w:rFonts w:ascii="Cambria Math" w:hAnsi="Cambria Math"/>
+                    <w:i/>
+                  </w:rPr>
+                </m:ctrlPr>
+              </m:dPr>
+              <m:e>
+                <m:sSup>
+                  <m:sSupPr>
+                    <m:ctrlPr>
+                      <w:rPr>
+                        <w:rFonts w:ascii="Cambria Math" w:hAnsi="Cambria Math"/>
+                        <w:i/>
+                      </w:rPr>
+                    </m:ctrlPr>
+                  </m:sSupPr>
+                  <m:e>
+                    <m:r>
+                      <w:rPr>
+                        <w:rFonts w:ascii="Cambria Math" w:hAnsi="Cambria Math"/>
+                      </w:rPr>
+                      <m:t>Q</m:t>
+                    </m:r>
+                  </m:e>
+                  <m:sup>
+                    <m:r>
+                      <w:rPr>
+                        <w:rFonts w:ascii="Cambria Math" w:hAnsi="Cambria Math"/>
+                      </w:rPr>
+                      <m:t>π,γ</m:t>
+                    </m:r>
+                  </m:sup>
+                </m:sSup>
+                <m:d>
+                  <m:dPr>
+                    <m:ctrlPr>
+                      <w:rPr>
+                        <w:rFonts w:ascii="Cambria Math" w:hAnsi="Cambria Math"/>
+                        <w:i/>
+                      </w:rPr>
+                    </m:ctrlPr>
+                  </m:dPr>
+                  <m:e>
+                    <m:sSub>
+                      <m:sSubPr>
+                        <m:ctrlPr>
+                          <w:rPr>
+                            <w:rFonts w:ascii="Cambria Math" w:hAnsi="Cambria Math"/>
+                            <w:i/>
+                          </w:rPr>
+                        </m:ctrlPr>
+                      </m:sSubPr>
+                      <m:e>
+                        <m:r>
+                          <w:rPr>
+                            <w:rFonts w:ascii="Cambria Math" w:hAnsi="Cambria Math"/>
+                          </w:rPr>
+                          <m:t>s</m:t>
+                        </m:r>
+                      </m:e>
+                      <m:sub>
+                        <m:r>
+                          <w:rPr>
+                            <w:rFonts w:ascii="Cambria Math" w:hAnsi="Cambria Math"/>
+                          </w:rPr>
+                          <m:t>t</m:t>
+                        </m:r>
+                      </m:sub>
+                    </m:sSub>
+                    <m:r>
+                      <w:rPr>
+                        <w:rFonts w:ascii="Cambria Math" w:hAnsi="Cambria Math"/>
+                      </w:rPr>
+                      <m:t>,</m:t>
+                    </m:r>
+                    <m:sSub>
+                      <m:sSubPr>
+                        <m:ctrlPr>
+                          <w:rPr>
+                            <w:rFonts w:ascii="Cambria Math" w:hAnsi="Cambria Math"/>
+                            <w:i/>
+                          </w:rPr>
+                        </m:ctrlPr>
+                      </m:sSubPr>
+                      <m:e>
+                        <m:r>
+                          <w:rPr>
+                            <w:rFonts w:ascii="Cambria Math" w:hAnsi="Cambria Math"/>
+                          </w:rPr>
+                          <m:t>a</m:t>
+                        </m:r>
+                      </m:e>
+                      <m:sub>
+                        <m:r>
+                          <w:rPr>
+                            <w:rFonts w:ascii="Cambria Math" w:hAnsi="Cambria Math"/>
+                          </w:rPr>
+                          <m:t>t</m:t>
+                        </m:r>
+                      </m:sub>
+                    </m:sSub>
+                  </m:e>
+                </m:d>
+                <m:sSub>
+                  <m:sSubPr>
+                    <m:ctrlPr>
+                      <w:rPr>
+                        <w:rFonts w:ascii="Cambria Math" w:hAnsi="Cambria Math"/>
+                        <w:i/>
+                      </w:rPr>
+                    </m:ctrlPr>
+                  </m:sSubPr>
+                  <m:e>
+                    <m:r>
+                      <m:rPr>
+                        <m:sty m:val="p"/>
+                      </m:rPr>
+                      <w:rPr>
+                        <w:rFonts w:ascii="Cambria Math" w:hAnsi="Cambria Math"/>
+                      </w:rPr>
+                      <m:t>∇</m:t>
+                    </m:r>
+                  </m:e>
+                  <m:sub>
+                    <m:r>
+                      <w:rPr>
+                        <w:rFonts w:ascii="Cambria Math" w:hAnsi="Cambria Math"/>
+                      </w:rPr>
+                      <m:t>θ</m:t>
+                    </m:r>
+                  </m:sub>
+                </m:sSub>
+                <m:func>
+                  <m:funcPr>
+                    <m:ctrlPr>
+                      <w:rPr>
+                        <w:rFonts w:ascii="Cambria Math" w:hAnsi="Cambria Math"/>
+                        <w:i/>
+                      </w:rPr>
+                    </m:ctrlPr>
+                  </m:funcPr>
+                  <m:fName>
+                    <m:r>
+                      <m:rPr>
+                        <m:sty m:val="p"/>
+                      </m:rPr>
+                      <w:rPr>
+                        <w:rFonts w:ascii="Cambria Math" w:hAnsi="Cambria Math"/>
+                      </w:rPr>
+                      <m:t>log</m:t>
+                    </m:r>
+                  </m:fName>
+                  <m:e>
+                    <m:sSub>
+                      <m:sSubPr>
+                        <m:ctrlPr>
+                          <w:rPr>
+                            <w:rFonts w:ascii="Cambria Math" w:hAnsi="Cambria Math"/>
+                            <w:i/>
+                          </w:rPr>
+                        </m:ctrlPr>
+                      </m:sSubPr>
+                      <m:e>
+                        <m:r>
+                          <w:rPr>
+                            <w:rFonts w:ascii="Cambria Math" w:hAnsi="Cambria Math"/>
+                          </w:rPr>
+                          <m:t>π</m:t>
+                        </m:r>
+                      </m:e>
+                      <m:sub>
+                        <m:r>
+                          <w:rPr>
+                            <w:rFonts w:ascii="Cambria Math" w:hAnsi="Cambria Math"/>
+                          </w:rPr>
+                          <m:t>θ</m:t>
+                        </m:r>
+                      </m:sub>
+                    </m:sSub>
+                    <m:d>
+                      <m:dPr>
+                        <m:ctrlPr>
+                          <w:rPr>
+                            <w:rFonts w:ascii="Cambria Math" w:hAnsi="Cambria Math"/>
+                            <w:i/>
+                          </w:rPr>
+                        </m:ctrlPr>
+                      </m:dPr>
+                      <m:e>
+                        <m:sSub>
+                          <m:sSubPr>
+                            <m:ctrlPr>
+                              <w:rPr>
+                                <w:rFonts w:ascii="Cambria Math" w:hAnsi="Cambria Math"/>
+                                <w:i/>
+                              </w:rPr>
+                            </m:ctrlPr>
+                          </m:sSubPr>
+                          <m:e>
+                            <m:r>
+                              <w:rPr>
+                                <w:rFonts w:ascii="Cambria Math" w:hAnsi="Cambria Math"/>
+                              </w:rPr>
+                              <m:t>a</m:t>
+                            </m:r>
+                          </m:e>
+                          <m:sub>
+                            <m:r>
+                              <w:rPr>
+                                <w:rFonts w:ascii="Cambria Math" w:hAnsi="Cambria Math"/>
+                              </w:rPr>
+                              <m:t>t</m:t>
+                            </m:r>
+                          </m:sub>
+                        </m:sSub>
+                        <m:r>
+                          <w:rPr>
+                            <w:rFonts w:ascii="Cambria Math" w:hAnsi="Cambria Math"/>
+                          </w:rPr>
+                          <m:t>|</m:t>
+                        </m:r>
+                        <m:sSub>
+                          <m:sSubPr>
+                            <m:ctrlPr>
+                              <w:rPr>
+                                <w:rFonts w:ascii="Cambria Math" w:hAnsi="Cambria Math"/>
+                                <w:i/>
+                              </w:rPr>
+                            </m:ctrlPr>
+                          </m:sSubPr>
+                          <m:e>
+                            <m:r>
+                              <w:rPr>
+                                <w:rFonts w:ascii="Cambria Math" w:hAnsi="Cambria Math"/>
+                              </w:rPr>
+                              <m:t>s</m:t>
+                            </m:r>
+                          </m:e>
+                          <m:sub>
+                            <m:r>
+                              <w:rPr>
+                                <w:rFonts w:ascii="Cambria Math" w:hAnsi="Cambria Math"/>
+                              </w:rPr>
+                              <m:t>t</m:t>
+                            </m:r>
+                          </m:sub>
+                        </m:sSub>
+                      </m:e>
+                    </m:d>
+                  </m:e>
+                </m:func>
+              </m:e>
+            </m:d>
+          </m:e>
+        </m:func>
+      </m:oMath>
+      <w:r>
+        <w:rPr>
+          <w:rFonts w:eastAsiaTheme="minorEastAsia"/>
+        </w:rPr>
+        <w:t xml:space="preserve">      (gae.16)</w:t>
+      </w:r>
+    </w:p>
+    <w:p>
+      <w:pPr>
+        <w:rPr>
+          <w:rFonts w:eastAsiaTheme="minorEastAsia"/>
+        </w:rPr>
+      </w:pPr>
+    </w:p>
+    <w:p>
+      <w:pPr>
+        <w:rPr>
+          <w:rFonts w:eastAsiaTheme="minorEastAsia"/>
+        </w:rPr>
+      </w:pPr>
+      <w:r>
+        <w:rPr>
+          <w:rFonts w:eastAsiaTheme="minorEastAsia"/>
+        </w:rPr>
+        <w:t>The RHS of (gae.16) can be rewritten as:</w:t>
+      </w:r>
+    </w:p>
+    <w:p>
+      <w:pPr>
+        <w:rPr>
+          <w:rFonts w:eastAsiaTheme="minorEastAsia"/>
+        </w:rPr>
+      </w:pPr>
+    </w:p>
+    <w:p/>
     <w:p/>
     <w:p>
       <w:pPr>
@@ -41408,10 +45273,12 @@
       <w:pPr>
         <w:pStyle w:val="Heading1"/>
       </w:pPr>
+      <w:bookmarkStart w:id="7" w:name="_Toc195112059"/>
       <w:r>
         <w:lastRenderedPageBreak/>
         <w:t>References</w:t>
       </w:r>
+      <w:bookmarkEnd w:id="7"/>
     </w:p>
     <w:p>
       <w:pPr>
@@ -41424,7 +45291,7 @@
       <w:r>
         <w:t xml:space="preserve">[1] </w:t>
       </w:r>
-      <w:hyperlink r:id="rId5" w:history="1">
+      <w:hyperlink r:id="rId6" w:history="1">
         <w:r>
           <w:rPr>
             <w:rStyle w:val="Hyperlink"/>
@@ -41462,7 +45329,7 @@
         </w:rPr>
         <w:t xml:space="preserve">[2] </w:t>
       </w:r>
-      <w:hyperlink r:id="rId6" w:history="1">
+      <w:hyperlink r:id="rId7" w:history="1">
         <w:r>
           <w:rPr>
             <w:rStyle w:val="Hyperlink"/>
@@ -41492,7 +45359,7 @@
         </w:rPr>
         <w:t xml:space="preserve"> </w:t>
       </w:r>
-      <w:hyperlink r:id="rId7" w:history="1">
+      <w:hyperlink r:id="rId8" w:history="1">
         <w:r>
           <w:rPr>
             <w:rStyle w:val="Hyperlink"/>
@@ -41544,7 +45411,7 @@
         </w:rPr>
         <w:t xml:space="preserve">[4] </w:t>
       </w:r>
-      <w:hyperlink r:id="rId8" w:history="1">
+      <w:hyperlink r:id="rId9" w:history="1">
         <w:r>
           <w:rPr>
             <w:rStyle w:val="Hyperlink"/>
@@ -41593,7 +45460,7 @@
         </w:rPr>
         <w:t xml:space="preserve">[5] </w:t>
       </w:r>
-      <w:hyperlink r:id="rId9" w:history="1">
+      <w:hyperlink r:id="rId10" w:history="1">
         <w:r>
           <w:rPr>
             <w:rStyle w:val="Hyperlink"/>
@@ -41622,7 +45489,7 @@
       <w:r>
         <w:t xml:space="preserve">[6] </w:t>
       </w:r>
-      <w:hyperlink r:id="rId10" w:history="1">
+      <w:hyperlink r:id="rId11" w:history="1">
         <w:r>
           <w:rPr>
             <w:rStyle w:val="Hyperlink"/>
@@ -41663,7 +45530,7 @@
       <w:r>
         <w:t xml:space="preserve">[7] </w:t>
       </w:r>
-      <w:hyperlink r:id="rId11" w:history="1">
+      <w:hyperlink r:id="rId12" w:history="1">
         <w:r>
           <w:rPr>
             <w:rStyle w:val="Hyperlink"/>
@@ -41680,7 +45547,7 @@
       <w:r>
         <w:t xml:space="preserve">[8] </w:t>
       </w:r>
-      <w:hyperlink r:id="rId12" w:history="1">
+      <w:hyperlink r:id="rId13" w:history="1">
         <w:r>
           <w:rPr>
             <w:rStyle w:val="Hyperlink"/>
@@ -41697,7 +45564,7 @@
       <w:r>
         <w:t xml:space="preserve">[9] </w:t>
       </w:r>
-      <w:hyperlink r:id="rId13" w:history="1">
+      <w:hyperlink r:id="rId14" w:history="1">
         <w:r>
           <w:rPr>
             <w:rStyle w:val="Hyperlink"/>
@@ -41714,7 +45581,7 @@
       <w:r>
         <w:t xml:space="preserve">[10] </w:t>
       </w:r>
-      <w:hyperlink r:id="rId14" w:history="1">
+      <w:hyperlink r:id="rId15" w:history="1">
         <w:r>
           <w:rPr>
             <w:rStyle w:val="Hyperlink"/>
@@ -41731,7 +45598,7 @@
       <w:r>
         <w:t xml:space="preserve">[11] </w:t>
       </w:r>
-      <w:hyperlink r:id="rId15" w:history="1">
+      <w:hyperlink r:id="rId16" w:history="1">
         <w:r>
           <w:rPr>
             <w:rStyle w:val="Hyperlink"/>
@@ -41748,7 +45615,7 @@
       <w:r>
         <w:t xml:space="preserve">[12] </w:t>
       </w:r>
-      <w:hyperlink r:id="rId16" w:history="1">
+      <w:hyperlink r:id="rId17" w:history="1">
         <w:r>
           <w:rPr>
             <w:rStyle w:val="Hyperlink"/>
@@ -41765,7 +45632,7 @@
       <w:r>
         <w:t xml:space="preserve">[13] </w:t>
       </w:r>
-      <w:hyperlink r:id="rId17" w:history="1">
+      <w:hyperlink r:id="rId18" w:history="1">
         <w:r>
           <w:rPr>
             <w:rStyle w:val="Hyperlink"/>
@@ -41782,7 +45649,7 @@
       <w:r>
         <w:t xml:space="preserve">[14] </w:t>
       </w:r>
-      <w:hyperlink r:id="rId18" w:history="1">
+      <w:hyperlink r:id="rId19" w:history="1">
         <w:r>
           <w:rPr>
             <w:rStyle w:val="Hyperlink"/>
@@ -41799,7 +45666,7 @@
       <w:r>
         <w:t xml:space="preserve">[15] </w:t>
       </w:r>
-      <w:hyperlink r:id="rId19" w:history="1">
+      <w:hyperlink r:id="rId20" w:history="1">
         <w:r>
           <w:rPr>
             <w:rStyle w:val="Hyperlink"/>
@@ -41816,7 +45683,7 @@
       <w:r>
         <w:t xml:space="preserve">[16] </w:t>
       </w:r>
-      <w:hyperlink r:id="rId20" w:history="1">
+      <w:hyperlink r:id="rId21" w:history="1">
         <w:r>
           <w:rPr>
             <w:rStyle w:val="Hyperlink"/>
@@ -41836,7 +45703,7 @@
       <w:r>
         <w:t xml:space="preserve">[17] </w:t>
       </w:r>
-      <w:hyperlink r:id="rId21" w:history="1">
+      <w:hyperlink r:id="rId22" w:history="1">
         <w:r>
           <w:rPr>
             <w:rStyle w:val="Hyperlink"/>
@@ -41859,7 +45726,7 @@
         </w:rPr>
         <w:t xml:space="preserve">[18] </w:t>
       </w:r>
-      <w:hyperlink r:id="rId22" w:history="1">
+      <w:hyperlink r:id="rId23" w:history="1">
         <w:r>
           <w:rPr>
             <w:rStyle w:val="Hyperlink"/>
@@ -41883,7 +45750,7 @@
         </w:rPr>
         <w:t xml:space="preserve">[19] </w:t>
       </w:r>
-      <w:hyperlink r:id="rId23" w:history="1">
+      <w:hyperlink r:id="rId24" w:history="1">
         <w:r>
           <w:rPr>
             <w:rStyle w:val="Hyperlink"/>
@@ -41907,7 +45774,7 @@
         </w:rPr>
         <w:t xml:space="preserve">[20] </w:t>
       </w:r>
-      <w:hyperlink r:id="rId24" w:history="1">
+      <w:hyperlink r:id="rId25" w:history="1">
         <w:r>
           <w:rPr>
             <w:rStyle w:val="Hyperlink"/>
@@ -41931,7 +45798,7 @@
         </w:rPr>
         <w:t xml:space="preserve">[21] </w:t>
       </w:r>
-      <w:hyperlink r:id="rId25" w:history="1">
+      <w:hyperlink r:id="rId26" w:history="1">
         <w:r>
           <w:rPr>
             <w:rStyle w:val="Hyperlink"/>
@@ -41955,7 +45822,7 @@
         </w:rPr>
         <w:t xml:space="preserve">[22] </w:t>
       </w:r>
-      <w:hyperlink r:id="rId26" w:history="1">
+      <w:hyperlink r:id="rId27" w:history="1">
         <w:r>
           <w:rPr>
             <w:rStyle w:val="Hyperlink"/>
@@ -41979,7 +45846,7 @@
         </w:rPr>
         <w:t xml:space="preserve">[23] </w:t>
       </w:r>
-      <w:hyperlink r:id="rId27" w:history="1">
+      <w:hyperlink r:id="rId28" w:history="1">
         <w:r>
           <w:rPr>
             <w:rStyle w:val="Hyperlink"/>
@@ -42003,7 +45870,7 @@
         </w:rPr>
         <w:t xml:space="preserve">[24] </w:t>
       </w:r>
-      <w:hyperlink r:id="rId28" w:history="1">
+      <w:hyperlink r:id="rId29" w:history="1">
         <w:r>
           <w:rPr>
             <w:rStyle w:val="Hyperlink"/>
@@ -42027,7 +45894,7 @@
         </w:rPr>
         <w:t xml:space="preserve">[25] </w:t>
       </w:r>
-      <w:hyperlink r:id="rId29" w:history="1">
+      <w:hyperlink r:id="rId30" w:history="1">
         <w:r>
           <w:rPr>
             <w:rStyle w:val="Hyperlink"/>
@@ -42051,7 +45918,7 @@
         </w:rPr>
         <w:t xml:space="preserve">[26] </w:t>
       </w:r>
-      <w:hyperlink r:id="rId30" w:history="1">
+      <w:hyperlink r:id="rId31" w:history="1">
         <w:r>
           <w:rPr>
             <w:rStyle w:val="Hyperlink"/>
@@ -42075,7 +45942,7 @@
         </w:rPr>
         <w:t xml:space="preserve">[27] </w:t>
       </w:r>
-      <w:hyperlink r:id="rId31" w:history="1">
+      <w:hyperlink r:id="rId32" w:history="1">
         <w:r>
           <w:rPr>
             <w:rStyle w:val="Hyperlink"/>
@@ -42111,7 +45978,7 @@
         </w:rPr>
         <w:t xml:space="preserve">] </w:t>
       </w:r>
-      <w:hyperlink r:id="rId32" w:history="1">
+      <w:hyperlink r:id="rId33" w:history="1">
         <w:r>
           <w:rPr>
             <w:rStyle w:val="Hyperlink"/>
@@ -42147,7 +46014,7 @@
         </w:rPr>
         <w:t xml:space="preserve">] </w:t>
       </w:r>
-      <w:hyperlink r:id="rId33" w:history="1">
+      <w:hyperlink r:id="rId34" w:history="1">
         <w:r>
           <w:rPr>
             <w:rStyle w:val="Hyperlink"/>
@@ -42165,7 +46032,7 @@
       <w:r>
         <w:t xml:space="preserve">[30] </w:t>
       </w:r>
-      <w:hyperlink r:id="rId34" w:history="1">
+      <w:hyperlink r:id="rId35" w:history="1">
         <w:r>
           <w:rPr>
             <w:rStyle w:val="Hyperlink"/>
@@ -42182,7 +46049,7 @@
       <w:r>
         <w:t xml:space="preserve">[31] </w:t>
       </w:r>
-      <w:hyperlink r:id="rId35" w:history="1">
+      <w:hyperlink r:id="rId36" w:history="1">
         <w:r>
           <w:rPr>
             <w:rStyle w:val="Hyperlink"/>
@@ -42199,7 +46066,7 @@
       <w:r>
         <w:t xml:space="preserve">[32] </w:t>
       </w:r>
-      <w:hyperlink r:id="rId36" w:history="1">
+      <w:hyperlink r:id="rId37" w:history="1">
         <w:r>
           <w:rPr>
             <w:rStyle w:val="Hyperlink"/>
@@ -42216,7 +46083,7 @@
       <w:r>
         <w:t xml:space="preserve">[33] </w:t>
       </w:r>
-      <w:hyperlink r:id="rId37" w:history="1">
+      <w:hyperlink r:id="rId38" w:history="1">
         <w:r>
           <w:rPr>
             <w:rStyle w:val="Hyperlink"/>
@@ -42239,7 +46106,7 @@
       <w:r>
         <w:t xml:space="preserve">] </w:t>
       </w:r>
-      <w:hyperlink r:id="rId38" w:history="1">
+      <w:hyperlink r:id="rId39" w:history="1">
         <w:r>
           <w:rPr>
             <w:rStyle w:val="Hyperlink"/>
@@ -42256,7 +46123,7 @@
       <w:r>
         <w:t xml:space="preserve">[35] </w:t>
       </w:r>
-      <w:hyperlink r:id="rId39" w:history="1">
+      <w:hyperlink r:id="rId40" w:history="1">
         <w:r>
           <w:rPr>
             <w:rStyle w:val="Hyperlink"/>
@@ -42273,26 +46140,12 @@
       <w:r>
         <w:t xml:space="preserve">[36] </w:t>
       </w:r>
-      <w:hyperlink r:id="rId40" w:history="1">
+      <w:hyperlink r:id="rId41" w:history="1">
         <w:r>
           <w:rPr>
             <w:rStyle w:val="Hyperlink"/>
           </w:rPr>
-          <w:t xml:space="preserve">Approximate Gradient Methods in Policy-Space Optimization of Markov Reward Processes, Peter N. </w:t>
-        </w:r>
-        <w:proofErr w:type="spellStart"/>
-        <w:r>
-          <w:rPr>
-            <w:rStyle w:val="Hyperlink"/>
-          </w:rPr>
-          <w:t>Marbach</w:t>
-        </w:r>
-        <w:proofErr w:type="spellEnd"/>
-        <w:r>
-          <w:rPr>
-            <w:rStyle w:val="Hyperlink"/>
-          </w:rPr>
-          <w:t>, John Tsitsiklis, 2003</w:t>
+          <w:t>Approximate Gradient Methods in Policy-Space Optimization of Markov Reward Processes, Peter N. Marbach, John Tsitsiklis, 2003</w:t>
         </w:r>
       </w:hyperlink>
     </w:p>
@@ -42310,7 +46163,7 @@
       <w:r>
         <w:t xml:space="preserve">] </w:t>
       </w:r>
-      <w:hyperlink r:id="rId41" w:history="1">
+      <w:hyperlink r:id="rId42" w:history="1">
         <w:r>
           <w:rPr>
             <w:rStyle w:val="Hyperlink"/>
@@ -42333,7 +46186,7 @@
       <w:r>
         <w:t xml:space="preserve">] </w:t>
       </w:r>
-      <w:hyperlink r:id="rId42" w:history="1">
+      <w:hyperlink r:id="rId43" w:history="1">
         <w:r>
           <w:rPr>
             <w:rStyle w:val="Hyperlink"/>
@@ -42356,7 +46209,7 @@
       <w:r>
         <w:t xml:space="preserve">] </w:t>
       </w:r>
-      <w:hyperlink r:id="rId43" w:history="1">
+      <w:hyperlink r:id="rId44" w:history="1">
         <w:r>
           <w:rPr>
             <w:rStyle w:val="Hyperlink"/>
@@ -42392,7 +46245,7 @@
       <w:r>
         <w:t xml:space="preserve">] </w:t>
       </w:r>
-      <w:hyperlink r:id="rId44" w:history="1">
+      <w:hyperlink r:id="rId45" w:history="1">
         <w:r>
           <w:rPr>
             <w:rStyle w:val="Hyperlink"/>
@@ -42415,7 +46268,7 @@
       <w:r>
         <w:t xml:space="preserve">] </w:t>
       </w:r>
-      <w:hyperlink r:id="rId45" w:history="1">
+      <w:hyperlink r:id="rId46" w:history="1">
         <w:r>
           <w:rPr>
             <w:rStyle w:val="Hyperlink"/>
@@ -42438,7 +46291,7 @@
       <w:r>
         <w:t xml:space="preserve">] </w:t>
       </w:r>
-      <w:hyperlink r:id="rId46" w:history="1">
+      <w:hyperlink r:id="rId47" w:history="1">
         <w:r>
           <w:rPr>
             <w:rStyle w:val="Hyperlink"/>
@@ -42461,7 +46314,7 @@
       <w:r>
         <w:t xml:space="preserve">] </w:t>
       </w:r>
-      <w:hyperlink r:id="rId47" w:history="1">
+      <w:hyperlink r:id="rId48" w:history="1">
         <w:r>
           <w:rPr>
             <w:rStyle w:val="Hyperlink"/>
@@ -42486,8 +46339,13 @@
       <w:pPr>
         <w:pStyle w:val="Heading1"/>
       </w:pPr>
-      <w:r>
-        <w:t xml:space="preserve">Appendix </w:t>
+      <w:bookmarkStart w:id="8" w:name="_Toc195112060"/>
+      <w:r>
+        <w:t>Appendix</w:t>
+      </w:r>
+      <w:bookmarkEnd w:id="8"/>
+      <w:r>
+        <w:t xml:space="preserve"> </w:t>
       </w:r>
     </w:p>
     <w:p>
@@ -42500,9 +46358,11 @@
       <w:pPr>
         <w:pStyle w:val="Heading2"/>
       </w:pPr>
+      <w:bookmarkStart w:id="9" w:name="_Toc195112061"/>
       <w:r>
         <w:t>Stochastic Gradient Descent</w:t>
       </w:r>
+      <w:bookmarkEnd w:id="9"/>
     </w:p>
     <w:p/>
     <w:p/>
@@ -42510,9 +46370,11 @@
       <w:pPr>
         <w:pStyle w:val="Heading3"/>
       </w:pPr>
+      <w:bookmarkStart w:id="10" w:name="_Toc195112062"/>
       <w:r>
         <w:t>Gradient Bandit Algorithm and Stochastic Gradient Descent</w:t>
       </w:r>
+      <w:bookmarkEnd w:id="10"/>
     </w:p>
     <w:p/>
     <w:p/>
@@ -43592,6 +47454,192 @@
       <w:color w:val="666666"/>
     </w:rPr>
   </w:style>
+  <w:style w:type="paragraph" w:styleId="TOCHeading">
+    <w:name w:val="TOC Heading"/>
+    <w:basedOn w:val="Heading1"/>
+    <w:next w:val="Normal"/>
+    <w:uiPriority w:val="39"/>
+    <w:unhideWhenUsed/>
+    <w:qFormat/>
+    <w:rsid w:val="007076F6"/>
+    <w:pPr>
+      <w:spacing w:before="480" w:line="276" w:lineRule="auto"/>
+      <w:outlineLvl w:val="9"/>
+    </w:pPr>
+    <w:rPr>
+      <w:b/>
+      <w:bCs/>
+      <w:kern w:val="0"/>
+      <w:sz w:val="28"/>
+      <w:szCs w:val="28"/>
+      <w14:ligatures w14:val="none"/>
+    </w:rPr>
+  </w:style>
+  <w:style w:type="paragraph" w:styleId="TOC1">
+    <w:name w:val="toc 1"/>
+    <w:basedOn w:val="Normal"/>
+    <w:next w:val="Normal"/>
+    <w:autoRedefine/>
+    <w:uiPriority w:val="39"/>
+    <w:unhideWhenUsed/>
+    <w:rsid w:val="007076F6"/>
+    <w:pPr>
+      <w:spacing w:before="120"/>
+    </w:pPr>
+    <w:rPr>
+      <w:rFonts w:asciiTheme="minorHAnsi" w:hAnsiTheme="minorHAnsi" w:cstheme="minorHAnsi"/>
+      <w:b/>
+      <w:bCs/>
+      <w:i/>
+      <w:iCs/>
+      <w:sz w:val="24"/>
+    </w:rPr>
+  </w:style>
+  <w:style w:type="paragraph" w:styleId="TOC2">
+    <w:name w:val="toc 2"/>
+    <w:basedOn w:val="Normal"/>
+    <w:next w:val="Normal"/>
+    <w:autoRedefine/>
+    <w:uiPriority w:val="39"/>
+    <w:unhideWhenUsed/>
+    <w:rsid w:val="007076F6"/>
+    <w:pPr>
+      <w:spacing w:before="120"/>
+      <w:ind w:left="190"/>
+    </w:pPr>
+    <w:rPr>
+      <w:rFonts w:asciiTheme="minorHAnsi" w:hAnsiTheme="minorHAnsi" w:cstheme="minorHAnsi"/>
+      <w:b/>
+      <w:bCs/>
+      <w:sz w:val="22"/>
+      <w:szCs w:val="22"/>
+    </w:rPr>
+  </w:style>
+  <w:style w:type="paragraph" w:styleId="TOC3">
+    <w:name w:val="toc 3"/>
+    <w:basedOn w:val="Normal"/>
+    <w:next w:val="Normal"/>
+    <w:autoRedefine/>
+    <w:uiPriority w:val="39"/>
+    <w:unhideWhenUsed/>
+    <w:rsid w:val="007076F6"/>
+    <w:pPr>
+      <w:ind w:left="380"/>
+    </w:pPr>
+    <w:rPr>
+      <w:rFonts w:asciiTheme="minorHAnsi" w:hAnsiTheme="minorHAnsi" w:cstheme="minorHAnsi"/>
+      <w:sz w:val="20"/>
+      <w:szCs w:val="20"/>
+    </w:rPr>
+  </w:style>
+  <w:style w:type="paragraph" w:styleId="TOC4">
+    <w:name w:val="toc 4"/>
+    <w:basedOn w:val="Normal"/>
+    <w:next w:val="Normal"/>
+    <w:autoRedefine/>
+    <w:uiPriority w:val="39"/>
+    <w:semiHidden/>
+    <w:unhideWhenUsed/>
+    <w:rsid w:val="007076F6"/>
+    <w:pPr>
+      <w:ind w:left="570"/>
+    </w:pPr>
+    <w:rPr>
+      <w:rFonts w:asciiTheme="minorHAnsi" w:hAnsiTheme="minorHAnsi" w:cstheme="minorHAnsi"/>
+      <w:sz w:val="20"/>
+      <w:szCs w:val="20"/>
+    </w:rPr>
+  </w:style>
+  <w:style w:type="paragraph" w:styleId="TOC5">
+    <w:name w:val="toc 5"/>
+    <w:basedOn w:val="Normal"/>
+    <w:next w:val="Normal"/>
+    <w:autoRedefine/>
+    <w:uiPriority w:val="39"/>
+    <w:semiHidden/>
+    <w:unhideWhenUsed/>
+    <w:rsid w:val="007076F6"/>
+    <w:pPr>
+      <w:ind w:left="760"/>
+    </w:pPr>
+    <w:rPr>
+      <w:rFonts w:asciiTheme="minorHAnsi" w:hAnsiTheme="minorHAnsi" w:cstheme="minorHAnsi"/>
+      <w:sz w:val="20"/>
+      <w:szCs w:val="20"/>
+    </w:rPr>
+  </w:style>
+  <w:style w:type="paragraph" w:styleId="TOC6">
+    <w:name w:val="toc 6"/>
+    <w:basedOn w:val="Normal"/>
+    <w:next w:val="Normal"/>
+    <w:autoRedefine/>
+    <w:uiPriority w:val="39"/>
+    <w:semiHidden/>
+    <w:unhideWhenUsed/>
+    <w:rsid w:val="007076F6"/>
+    <w:pPr>
+      <w:ind w:left="950"/>
+    </w:pPr>
+    <w:rPr>
+      <w:rFonts w:asciiTheme="minorHAnsi" w:hAnsiTheme="minorHAnsi" w:cstheme="minorHAnsi"/>
+      <w:sz w:val="20"/>
+      <w:szCs w:val="20"/>
+    </w:rPr>
+  </w:style>
+  <w:style w:type="paragraph" w:styleId="TOC7">
+    <w:name w:val="toc 7"/>
+    <w:basedOn w:val="Normal"/>
+    <w:next w:val="Normal"/>
+    <w:autoRedefine/>
+    <w:uiPriority w:val="39"/>
+    <w:semiHidden/>
+    <w:unhideWhenUsed/>
+    <w:rsid w:val="007076F6"/>
+    <w:pPr>
+      <w:ind w:left="1140"/>
+    </w:pPr>
+    <w:rPr>
+      <w:rFonts w:asciiTheme="minorHAnsi" w:hAnsiTheme="minorHAnsi" w:cstheme="minorHAnsi"/>
+      <w:sz w:val="20"/>
+      <w:szCs w:val="20"/>
+    </w:rPr>
+  </w:style>
+  <w:style w:type="paragraph" w:styleId="TOC8">
+    <w:name w:val="toc 8"/>
+    <w:basedOn w:val="Normal"/>
+    <w:next w:val="Normal"/>
+    <w:autoRedefine/>
+    <w:uiPriority w:val="39"/>
+    <w:semiHidden/>
+    <w:unhideWhenUsed/>
+    <w:rsid w:val="007076F6"/>
+    <w:pPr>
+      <w:ind w:left="1330"/>
+    </w:pPr>
+    <w:rPr>
+      <w:rFonts w:asciiTheme="minorHAnsi" w:hAnsiTheme="minorHAnsi" w:cstheme="minorHAnsi"/>
+      <w:sz w:val="20"/>
+      <w:szCs w:val="20"/>
+    </w:rPr>
+  </w:style>
+  <w:style w:type="paragraph" w:styleId="TOC9">
+    <w:name w:val="toc 9"/>
+    <w:basedOn w:val="Normal"/>
+    <w:next w:val="Normal"/>
+    <w:autoRedefine/>
+    <w:uiPriority w:val="39"/>
+    <w:semiHidden/>
+    <w:unhideWhenUsed/>
+    <w:rsid w:val="007076F6"/>
+    <w:pPr>
+      <w:ind w:left="1520"/>
+    </w:pPr>
+    <w:rPr>
+      <w:rFonts w:asciiTheme="minorHAnsi" w:hAnsiTheme="minorHAnsi" w:cstheme="minorHAnsi"/>
+      <w:sz w:val="20"/>
+      <w:szCs w:val="20"/>
+    </w:rPr>
+  </w:style>
 </w:styles>
 </file>
 
@@ -43888,4 +47936,16 @@
     </a:ext>
   </a:extLst>
 </a:theme>
+</file>
+
+<file path=customXml/item1.xml><?xml version="1.0" encoding="utf-8"?>
+<b:Sources xmlns:b="http://schemas.openxmlformats.org/officeDocument/2006/bibliography" xmlns="http://schemas.openxmlformats.org/officeDocument/2006/bibliography" SelectedStyle="/APASixthEditionOfficeOnline.xsl" StyleName="APA" Version="6"/>
+</file>
+
+<file path=customXml/itemProps1.xml><?xml version="1.0" encoding="utf-8"?>
+<ds:datastoreItem xmlns:ds="http://schemas.openxmlformats.org/officeDocument/2006/customXml" ds:itemID="{2F737944-549E-A044-9E18-1F7B58032E90}">
+  <ds:schemaRefs>
+    <ds:schemaRef ds:uri="http://schemas.openxmlformats.org/officeDocument/2006/bibliography"/>
+  </ds:schemaRefs>
+</ds:datastoreItem>
 </file>
</xml_diff>